<commit_message>
Update old and new docs
</commit_message>
<xml_diff>
--- a/examples/eidelyur/MCOOL/all_docs/my_docs/Comparison of Two Approaches.docx
+++ b/examples/eidelyur/MCOOL/all_docs/my_docs/Comparison of Two Approaches.docx
@@ -203,10 +203,10 @@
             <v:path o:extrusionok="f" gradientshapeok="t" o:connecttype="rect"/>
             <o:lock v:ext="edit" aspectratio="t"/>
           </v:shapetype>
-          <v:shape id="_x0000_i1366" type="#_x0000_t75" style="width:188.25pt;height:27pt" o:ole="">
+          <v:shape id="_x0000_i1025" type="#_x0000_t75" style="width:188.25pt;height:27pt" o:ole="">
             <v:imagedata r:id="rId5" o:title=""/>
           </v:shape>
-          <o:OLEObject Type="Embed" ProgID="Equation.DSMT4" ShapeID="_x0000_i1366" DrawAspect="Content" ObjectID="_1582014437" r:id="rId6"/>
+          <o:OLEObject Type="Embed" ProgID="Equation.DSMT4" ShapeID="_x0000_i1025" DrawAspect="Content" ObjectID="_1589188459" r:id="rId6"/>
         </w:object>
       </w:r>
       <w:r>
@@ -223,10 +223,10 @@
           <w:szCs w:val="28"/>
         </w:rPr>
         <w:object w:dxaOrig="2600" w:dyaOrig="380">
-          <v:shape id="_x0000_i1368" type="#_x0000_t75" style="width:183.75pt;height:27pt" o:ole="">
+          <v:shape id="_x0000_i1026" type="#_x0000_t75" style="width:183.75pt;height:27pt" o:ole="">
             <v:imagedata r:id="rId7" o:title=""/>
           </v:shape>
-          <o:OLEObject Type="Embed" ProgID="Equation.DSMT4" ShapeID="_x0000_i1368" DrawAspect="Content" ObjectID="_1582014438" r:id="rId8"/>
+          <o:OLEObject Type="Embed" ProgID="Equation.DSMT4" ShapeID="_x0000_i1026" DrawAspect="Content" ObjectID="_1589188460" r:id="rId8"/>
         </w:object>
       </w:r>
       <w:r>
@@ -250,10 +250,10 @@
           <w:szCs w:val="28"/>
         </w:rPr>
         <w:object w:dxaOrig="1939" w:dyaOrig="440">
-          <v:shape id="_x0000_i1218" type="#_x0000_t75" style="width:137.25pt;height:31.5pt" o:ole="">
+          <v:shape id="_x0000_i1027" type="#_x0000_t75" style="width:137.25pt;height:31.5pt" o:ole="">
             <v:imagedata r:id="rId9" o:title=""/>
           </v:shape>
-          <o:OLEObject Type="Embed" ProgID="Equation.DSMT4" ShapeID="_x0000_i1218" DrawAspect="Content" ObjectID="_1582014439" r:id="rId10"/>
+          <o:OLEObject Type="Embed" ProgID="Equation.DSMT4" ShapeID="_x0000_i1027" DrawAspect="Content" ObjectID="_1589188461" r:id="rId10"/>
         </w:object>
       </w:r>
       <w:r>
@@ -280,10 +280,10 @@
           <w:szCs w:val="28"/>
         </w:rPr>
         <w:object w:dxaOrig="4160" w:dyaOrig="2480">
-          <v:shape id="_x0000_i1050" type="#_x0000_t75" style="width:294.75pt;height:175.5pt" o:ole="">
+          <v:shape id="_x0000_i1028" type="#_x0000_t75" style="width:294.75pt;height:175.5pt" o:ole="">
             <v:imagedata r:id="rId11" o:title=""/>
           </v:shape>
-          <o:OLEObject Type="Embed" ProgID="Equation.DSMT4" ShapeID="_x0000_i1050" DrawAspect="Content" ObjectID="_1582014440" r:id="rId12"/>
+          <o:OLEObject Type="Embed" ProgID="Equation.DSMT4" ShapeID="_x0000_i1028" DrawAspect="Content" ObjectID="_1589188462" r:id="rId12"/>
         </w:object>
       </w:r>
     </w:p>
@@ -320,10 +320,10 @@
           <w:szCs w:val="28"/>
         </w:rPr>
         <w:object w:dxaOrig="2840" w:dyaOrig="2640">
-          <v:shape id="_x0000_i1044" type="#_x0000_t75" style="width:201pt;height:186.75pt" o:ole="">
+          <v:shape id="_x0000_i1029" type="#_x0000_t75" style="width:201pt;height:186.75pt" o:ole="">
             <v:imagedata r:id="rId13" o:title=""/>
           </v:shape>
-          <o:OLEObject Type="Embed" ProgID="Equation.DSMT4" ShapeID="_x0000_i1044" DrawAspect="Content" ObjectID="_1582014441" r:id="rId14"/>
+          <o:OLEObject Type="Embed" ProgID="Equation.DSMT4" ShapeID="_x0000_i1029" DrawAspect="Content" ObjectID="_1589188463" r:id="rId14"/>
         </w:object>
       </w:r>
     </w:p>
@@ -358,10 +358,10 @@
           <w:szCs w:val="28"/>
         </w:rPr>
         <w:object w:dxaOrig="1740" w:dyaOrig="440">
-          <v:shape id="_x0000_i1045" type="#_x0000_t75" style="width:123pt;height:31.5pt" o:ole="">
+          <v:shape id="_x0000_i1030" type="#_x0000_t75" style="width:123pt;height:31.5pt" o:ole="">
             <v:imagedata r:id="rId15" o:title=""/>
           </v:shape>
-          <o:OLEObject Type="Embed" ProgID="Equation.DSMT4" ShapeID="_x0000_i1045" DrawAspect="Content" ObjectID="_1582014442" r:id="rId16"/>
+          <o:OLEObject Type="Embed" ProgID="Equation.DSMT4" ShapeID="_x0000_i1030" DrawAspect="Content" ObjectID="_1589188464" r:id="rId16"/>
         </w:object>
       </w:r>
       <w:r>
@@ -378,10 +378,10 @@
           <w:szCs w:val="28"/>
         </w:rPr>
         <w:object w:dxaOrig="1460" w:dyaOrig="360">
-          <v:shape id="_x0000_i1048" type="#_x0000_t75" style="width:103.5pt;height:25.5pt" o:ole="">
+          <v:shape id="_x0000_i1031" type="#_x0000_t75" style="width:103.5pt;height:25.5pt" o:ole="">
             <v:imagedata r:id="rId17" o:title=""/>
           </v:shape>
-          <o:OLEObject Type="Embed" ProgID="Equation.DSMT4" ShapeID="_x0000_i1048" DrawAspect="Content" ObjectID="_1582014443" r:id="rId18"/>
+          <o:OLEObject Type="Embed" ProgID="Equation.DSMT4" ShapeID="_x0000_i1031" DrawAspect="Content" ObjectID="_1589188465" r:id="rId18"/>
         </w:object>
       </w:r>
       <w:r>
@@ -470,10 +470,10 @@
           <w:szCs w:val="28"/>
         </w:rPr>
         <w:object w:dxaOrig="6700" w:dyaOrig="2360">
-          <v:shape id="_x0000_i1370" type="#_x0000_t75" style="width:474pt;height:168pt" o:ole="">
+          <v:shape id="_x0000_i1032" type="#_x0000_t75" style="width:474pt;height:168pt" o:ole="">
             <v:imagedata r:id="rId19" o:title=""/>
           </v:shape>
-          <o:OLEObject Type="Embed" ProgID="Equation.DSMT4" ShapeID="_x0000_i1370" DrawAspect="Content" ObjectID="_1582014444" r:id="rId20"/>
+          <o:OLEObject Type="Embed" ProgID="Equation.DSMT4" ShapeID="_x0000_i1032" DrawAspect="Content" ObjectID="_1589188466" r:id="rId20"/>
         </w:object>
       </w:r>
     </w:p>
@@ -510,10 +510,10 @@
           <w:szCs w:val="28"/>
         </w:rPr>
         <w:object w:dxaOrig="5720" w:dyaOrig="720">
-          <v:shape id="_x0000_i1101" type="#_x0000_t75" style="width:404.25pt;height:51.75pt" o:ole="">
+          <v:shape id="_x0000_i1033" type="#_x0000_t75" style="width:404.25pt;height:51.75pt" o:ole="">
             <v:imagedata r:id="rId21" o:title=""/>
           </v:shape>
-          <o:OLEObject Type="Embed" ProgID="Equation.DSMT4" ShapeID="_x0000_i1101" DrawAspect="Content" ObjectID="_1582014445" r:id="rId22"/>
+          <o:OLEObject Type="Embed" ProgID="Equation.DSMT4" ShapeID="_x0000_i1033" DrawAspect="Content" ObjectID="_1589188467" r:id="rId22"/>
         </w:object>
       </w:r>
     </w:p>
@@ -552,10 +552,10 @@
           <w:szCs w:val="28"/>
         </w:rPr>
         <w:object w:dxaOrig="5280" w:dyaOrig="480">
-          <v:shape id="_x0000_i1127" type="#_x0000_t75" style="width:373.5pt;height:34.5pt" o:ole="">
+          <v:shape id="_x0000_i1034" type="#_x0000_t75" style="width:373.5pt;height:34.5pt" o:ole="">
             <v:imagedata r:id="rId23" o:title=""/>
           </v:shape>
-          <o:OLEObject Type="Embed" ProgID="Equation.DSMT4" ShapeID="_x0000_i1127" DrawAspect="Content" ObjectID="_1582014446" r:id="rId24"/>
+          <o:OLEObject Type="Embed" ProgID="Equation.DSMT4" ShapeID="_x0000_i1034" DrawAspect="Content" ObjectID="_1589188468" r:id="rId24"/>
         </w:object>
       </w:r>
     </w:p>
@@ -593,10 +593,10 @@
           <w:szCs w:val="28"/>
         </w:rPr>
         <w:object w:dxaOrig="2720" w:dyaOrig="2360">
-          <v:shape id="_x0000_i1372" type="#_x0000_t75" style="width:192.75pt;height:168pt" o:ole="">
+          <v:shape id="_x0000_i1035" type="#_x0000_t75" style="width:192.75pt;height:168pt" o:ole="">
             <v:imagedata r:id="rId25" o:title=""/>
           </v:shape>
-          <o:OLEObject Type="Embed" ProgID="Equation.DSMT4" ShapeID="_x0000_i1372" DrawAspect="Content" ObjectID="_1582014447" r:id="rId26"/>
+          <o:OLEObject Type="Embed" ProgID="Equation.DSMT4" ShapeID="_x0000_i1035" DrawAspect="Content" ObjectID="_1589188469" r:id="rId26"/>
         </w:object>
       </w:r>
     </w:p>
@@ -633,10 +633,10 @@
           <w:szCs w:val="28"/>
         </w:rPr>
         <w:object w:dxaOrig="1020" w:dyaOrig="360">
-          <v:shape id="_x0000_i1220" type="#_x0000_t75" style="width:1in;height:25.5pt" o:ole="">
+          <v:shape id="_x0000_i1036" type="#_x0000_t75" style="width:1in;height:25.5pt" o:ole="">
             <v:imagedata r:id="rId27" o:title=""/>
           </v:shape>
-          <o:OLEObject Type="Embed" ProgID="Equation.DSMT4" ShapeID="_x0000_i1220" DrawAspect="Content" ObjectID="_1582014448" r:id="rId28"/>
+          <o:OLEObject Type="Embed" ProgID="Equation.DSMT4" ShapeID="_x0000_i1036" DrawAspect="Content" ObjectID="_1589188470" r:id="rId28"/>
         </w:object>
       </w:r>
       <w:r>
@@ -680,10 +680,10 @@
           <w:szCs w:val="28"/>
         </w:rPr>
         <w:object w:dxaOrig="2860" w:dyaOrig="2360">
-          <v:shape id="_x0000_i1376" type="#_x0000_t75" style="width:202.5pt;height:168pt" o:ole="">
+          <v:shape id="_x0000_i1037" type="#_x0000_t75" style="width:202.5pt;height:168pt" o:ole="">
             <v:imagedata r:id="rId29" o:title=""/>
           </v:shape>
-          <o:OLEObject Type="Embed" ProgID="Equation.DSMT4" ShapeID="_x0000_i1376" DrawAspect="Content" ObjectID="_1582014449" r:id="rId30"/>
+          <o:OLEObject Type="Embed" ProgID="Equation.DSMT4" ShapeID="_x0000_i1037" DrawAspect="Content" ObjectID="_1589188471" r:id="rId30"/>
         </w:object>
       </w:r>
       <w:bookmarkEnd w:id="0"/>
@@ -721,10 +721,10 @@
           <w:szCs w:val="28"/>
         </w:rPr>
         <w:object w:dxaOrig="4920" w:dyaOrig="960">
-          <v:shape id="_x0000_i1224" type="#_x0000_t75" style="width:348pt;height:69pt" o:ole="">
+          <v:shape id="_x0000_i1038" type="#_x0000_t75" style="width:348pt;height:69pt" o:ole="">
             <v:imagedata r:id="rId31" o:title=""/>
           </v:shape>
-          <o:OLEObject Type="Embed" ProgID="Equation.DSMT4" ShapeID="_x0000_i1224" DrawAspect="Content" ObjectID="_1582014450" r:id="rId32"/>
+          <o:OLEObject Type="Embed" ProgID="Equation.DSMT4" ShapeID="_x0000_i1038" DrawAspect="Content" ObjectID="_1589188472" r:id="rId32"/>
         </w:object>
       </w:r>
     </w:p>
@@ -868,10 +868,10 @@
           <w:szCs w:val="28"/>
         </w:rPr>
         <w:object w:dxaOrig="4540" w:dyaOrig="2439">
-          <v:shape id="_x0000_i1378" type="#_x0000_t75" style="width:321.75pt;height:173.25pt" o:ole="">
+          <v:shape id="_x0000_i1083" type="#_x0000_t75" style="width:321.75pt;height:173.25pt" o:ole="">
             <v:imagedata r:id="rId33" o:title=""/>
           </v:shape>
-          <o:OLEObject Type="Embed" ProgID="Equation.DSMT4" ShapeID="_x0000_i1378" DrawAspect="Content" ObjectID="_1582014451" r:id="rId34"/>
+          <o:OLEObject Type="Embed" ProgID="Equation.DSMT4" ShapeID="_x0000_i1083" DrawAspect="Content" ObjectID="_1589188473" r:id="rId34"/>
         </w:object>
       </w:r>
     </w:p>
@@ -897,10 +897,10 @@
           <w:szCs w:val="28"/>
         </w:rPr>
         <w:object w:dxaOrig="700" w:dyaOrig="360">
-          <v:shape id="_x0000_i1060" type="#_x0000_t75" style="width:49.5pt;height:25.5pt" o:ole="">
+          <v:shape id="_x0000_i1040" type="#_x0000_t75" style="width:49.5pt;height:25.5pt" o:ole="">
             <v:imagedata r:id="rId35" o:title=""/>
           </v:shape>
-          <o:OLEObject Type="Embed" ProgID="Equation.DSMT4" ShapeID="_x0000_i1060" DrawAspect="Content" ObjectID="_1582014452" r:id="rId36"/>
+          <o:OLEObject Type="Embed" ProgID="Equation.DSMT4" ShapeID="_x0000_i1040" DrawAspect="Content" ObjectID="_1589188474" r:id="rId36"/>
         </w:object>
       </w:r>
       <w:r>
@@ -927,10 +927,10 @@
           <w:szCs w:val="28"/>
         </w:rPr>
         <w:object w:dxaOrig="5260" w:dyaOrig="720">
-          <v:shape id="_x0000_i1063" type="#_x0000_t75" style="width:372pt;height:51.75pt" o:ole="">
+          <v:shape id="_x0000_i1041" type="#_x0000_t75" style="width:372pt;height:51.75pt" o:ole="">
             <v:imagedata r:id="rId37" o:title=""/>
           </v:shape>
-          <o:OLEObject Type="Embed" ProgID="Equation.DSMT4" ShapeID="_x0000_i1063" DrawAspect="Content" ObjectID="_1582014453" r:id="rId38"/>
+          <o:OLEObject Type="Embed" ProgID="Equation.DSMT4" ShapeID="_x0000_i1041" DrawAspect="Content" ObjectID="_1589188475" r:id="rId38"/>
         </w:object>
       </w:r>
     </w:p>
@@ -963,10 +963,10 @@
           <w:szCs w:val="28"/>
         </w:rPr>
         <w:object w:dxaOrig="4300" w:dyaOrig="460">
-          <v:shape id="_x0000_i1066" type="#_x0000_t75" style="width:303.75pt;height:33pt" o:ole="">
+          <v:shape id="_x0000_i1042" type="#_x0000_t75" style="width:303.75pt;height:33pt" o:ole="">
             <v:imagedata r:id="rId39" o:title=""/>
           </v:shape>
-          <o:OLEObject Type="Embed" ProgID="Equation.DSMT4" ShapeID="_x0000_i1066" DrawAspect="Content" ObjectID="_1582014454" r:id="rId40"/>
+          <o:OLEObject Type="Embed" ProgID="Equation.DSMT4" ShapeID="_x0000_i1042" DrawAspect="Content" ObjectID="_1589188476" r:id="rId40"/>
         </w:object>
       </w:r>
     </w:p>
@@ -1001,11 +1001,11 @@
           <w:sz w:val="28"/>
           <w:szCs w:val="28"/>
         </w:rPr>
-        <w:object w:dxaOrig="6120" w:dyaOrig="2439">
-          <v:shape id="_x0000_i1071" type="#_x0000_t75" style="width:432.75pt;height:174.75pt" o:ole="">
+        <w:object w:dxaOrig="6080" w:dyaOrig="2439">
+          <v:shape id="_x0000_i1089" type="#_x0000_t75" style="width:429.75pt;height:174.75pt" o:ole="">
             <v:imagedata r:id="rId41" o:title=""/>
           </v:shape>
-          <o:OLEObject Type="Embed" ProgID="Equation.DSMT4" ShapeID="_x0000_i1071" DrawAspect="Content" ObjectID="_1582014455" r:id="rId42"/>
+          <o:OLEObject Type="Embed" ProgID="Equation.DSMT4" ShapeID="_x0000_i1089" DrawAspect="Content" ObjectID="_1589188477" r:id="rId42"/>
         </w:object>
       </w:r>
     </w:p>
@@ -1049,10 +1049,10 @@
           <w:szCs w:val="28"/>
         </w:rPr>
         <w:object w:dxaOrig="5720" w:dyaOrig="720">
-          <v:shape id="_x0000_i1074" type="#_x0000_t75" style="width:404.25pt;height:51.75pt" o:ole="">
+          <v:shape id="_x0000_i1044" type="#_x0000_t75" style="width:404.25pt;height:51.75pt" o:ole="">
             <v:imagedata r:id="rId21" o:title=""/>
           </v:shape>
-          <o:OLEObject Type="Embed" ProgID="Equation.DSMT4" ShapeID="_x0000_i1074" DrawAspect="Content" ObjectID="_1582014456" r:id="rId43"/>
+          <o:OLEObject Type="Embed" ProgID="Equation.DSMT4" ShapeID="_x0000_i1044" DrawAspect="Content" ObjectID="_1589188478" r:id="rId43"/>
         </w:object>
       </w:r>
     </w:p>
@@ -1094,10 +1094,10 @@
           <w:szCs w:val="28"/>
         </w:rPr>
         <w:object w:dxaOrig="840" w:dyaOrig="400">
-          <v:shape id="_x0000_i1124" type="#_x0000_t75" style="width:59.25pt;height:28.5pt" o:ole="">
+          <v:shape id="_x0000_i1045" type="#_x0000_t75" style="width:59.25pt;height:28.5pt" o:ole="">
             <v:imagedata r:id="rId44" o:title=""/>
           </v:shape>
-          <o:OLEObject Type="Embed" ProgID="Equation.DSMT4" ShapeID="_x0000_i1124" DrawAspect="Content" ObjectID="_1582014457" r:id="rId45"/>
+          <o:OLEObject Type="Embed" ProgID="Equation.DSMT4" ShapeID="_x0000_i1045" DrawAspect="Content" ObjectID="_1589188479" r:id="rId45"/>
         </w:object>
       </w:r>
       <w:bookmarkEnd w:id="1"/>
@@ -1159,10 +1159,10 @@
           <w:szCs w:val="28"/>
         </w:rPr>
         <w:object w:dxaOrig="1020" w:dyaOrig="360">
-          <v:shape id="_x0000_i1230" type="#_x0000_t75" style="width:1in;height:25.5pt" o:ole="">
+          <v:shape id="_x0000_i1046" type="#_x0000_t75" style="width:1in;height:25.5pt" o:ole="">
             <v:imagedata r:id="rId46" o:title=""/>
           </v:shape>
-          <o:OLEObject Type="Embed" ProgID="Equation.DSMT4" ShapeID="_x0000_i1230" DrawAspect="Content" ObjectID="_1582014458" r:id="rId47"/>
+          <o:OLEObject Type="Embed" ProgID="Equation.DSMT4" ShapeID="_x0000_i1046" DrawAspect="Content" ObjectID="_1589188480" r:id="rId47"/>
         </w:object>
       </w:r>
       <w:bookmarkEnd w:id="2"/>
@@ -1206,10 +1206,10 @@
           <w:szCs w:val="28"/>
         </w:rPr>
         <w:object w:dxaOrig="4020" w:dyaOrig="2320">
-          <v:shape id="_x0000_i1385" type="#_x0000_t75" style="width:284.25pt;height:165pt" o:ole="">
+          <v:shape id="_x0000_i1047" type="#_x0000_t75" style="width:284.25pt;height:165pt" o:ole="">
             <v:imagedata r:id="rId48" o:title=""/>
           </v:shape>
-          <o:OLEObject Type="Embed" ProgID="Equation.DSMT4" ShapeID="_x0000_i1385" DrawAspect="Content" ObjectID="_1582014459" r:id="rId49"/>
+          <o:OLEObject Type="Embed" ProgID="Equation.DSMT4" ShapeID="_x0000_i1047" DrawAspect="Content" ObjectID="_1589188481" r:id="rId49"/>
         </w:object>
       </w:r>
     </w:p>
@@ -1245,10 +1245,10 @@
           <w:szCs w:val="28"/>
         </w:rPr>
         <w:object w:dxaOrig="3780" w:dyaOrig="2400">
-          <v:shape id="_x0000_i1236" type="#_x0000_t75" style="width:267pt;height:171.75pt" o:ole="">
+          <v:shape id="_x0000_i1087" type="#_x0000_t75" style="width:267pt;height:171.75pt" o:ole="">
             <v:imagedata r:id="rId50" o:title=""/>
           </v:shape>
-          <o:OLEObject Type="Embed" ProgID="Equation.DSMT4" ShapeID="_x0000_i1236" DrawAspect="Content" ObjectID="_1582014460" r:id="rId51"/>
+          <o:OLEObject Type="Embed" ProgID="Equation.DSMT4" ShapeID="_x0000_i1087" DrawAspect="Content" ObjectID="_1589188482" r:id="rId51"/>
         </w:object>
       </w:r>
     </w:p>
@@ -1285,10 +1285,10 @@
           <w:szCs w:val="28"/>
         </w:rPr>
         <w:object w:dxaOrig="6399" w:dyaOrig="780">
-          <v:shape id="_x0000_i1241" type="#_x0000_t75" style="width:452.25pt;height:55.5pt" o:ole="">
+          <v:shape id="_x0000_i1049" type="#_x0000_t75" style="width:452.25pt;height:55.5pt" o:ole="">
             <v:imagedata r:id="rId52" o:title=""/>
           </v:shape>
-          <o:OLEObject Type="Embed" ProgID="Equation.DSMT4" ShapeID="_x0000_i1241" DrawAspect="Content" ObjectID="_1582014461" r:id="rId53"/>
+          <o:OLEObject Type="Embed" ProgID="Equation.DSMT4" ShapeID="_x0000_i1049" DrawAspect="Content" ObjectID="_1589188483" r:id="rId53"/>
         </w:object>
       </w:r>
     </w:p>
@@ -1325,10 +1325,10 @@
           <w:szCs w:val="28"/>
         </w:rPr>
         <w:object w:dxaOrig="5340" w:dyaOrig="460">
-          <v:shape id="_x0000_i1244" type="#_x0000_t75" style="width:377.25pt;height:33pt" o:ole="">
+          <v:shape id="_x0000_i1050" type="#_x0000_t75" style="width:377.25pt;height:33pt" o:ole="">
             <v:imagedata r:id="rId54" o:title=""/>
           </v:shape>
-          <o:OLEObject Type="Embed" ProgID="Equation.DSMT4" ShapeID="_x0000_i1244" DrawAspect="Content" ObjectID="_1582014462" r:id="rId55"/>
+          <o:OLEObject Type="Embed" ProgID="Equation.DSMT4" ShapeID="_x0000_i1050" DrawAspect="Content" ObjectID="_1589188484" r:id="rId55"/>
         </w:object>
       </w:r>
     </w:p>
@@ -1422,10 +1422,10 @@
           <w:szCs w:val="28"/>
         </w:rPr>
         <w:object w:dxaOrig="1020" w:dyaOrig="360">
-          <v:shape id="_x0000_i1245" type="#_x0000_t75" style="width:1in;height:25.5pt" o:ole="">
+          <v:shape id="_x0000_i1051" type="#_x0000_t75" style="width:1in;height:25.5pt" o:ole="">
             <v:imagedata r:id="rId46" o:title=""/>
           </v:shape>
-          <o:OLEObject Type="Embed" ProgID="Equation.DSMT4" ShapeID="_x0000_i1245" DrawAspect="Content" ObjectID="_1582014463" r:id="rId56"/>
+          <o:OLEObject Type="Embed" ProgID="Equation.DSMT4" ShapeID="_x0000_i1051" DrawAspect="Content" ObjectID="_1589188485" r:id="rId56"/>
         </w:object>
       </w:r>
       <w:r>
@@ -1482,10 +1482,10 @@
           <w:szCs w:val="28"/>
         </w:rPr>
         <w:object w:dxaOrig="320" w:dyaOrig="360">
-          <v:shape id="_x0000_i1151" type="#_x0000_t75" style="width:22.5pt;height:25.5pt" o:ole="">
+          <v:shape id="_x0000_i1052" type="#_x0000_t75" style="width:22.5pt;height:25.5pt" o:ole="">
             <v:imagedata r:id="rId57" o:title=""/>
           </v:shape>
-          <o:OLEObject Type="Embed" ProgID="Equation.DSMT4" ShapeID="_x0000_i1151" DrawAspect="Content" ObjectID="_1582014464" r:id="rId58"/>
+          <o:OLEObject Type="Embed" ProgID="Equation.DSMT4" ShapeID="_x0000_i1052" DrawAspect="Content" ObjectID="_1589188486" r:id="rId58"/>
         </w:object>
       </w:r>
       <w:r>
@@ -1511,10 +1511,10 @@
           <w:szCs w:val="28"/>
         </w:rPr>
         <w:object w:dxaOrig="1480" w:dyaOrig="400">
-          <v:shape id="_x0000_i1168" type="#_x0000_t75" style="width:105pt;height:28.5pt" o:ole="">
+          <v:shape id="_x0000_i1053" type="#_x0000_t75" style="width:105pt;height:28.5pt" o:ole="">
             <v:imagedata r:id="rId59" o:title=""/>
           </v:shape>
-          <o:OLEObject Type="Embed" ProgID="Equation.DSMT4" ShapeID="_x0000_i1168" DrawAspect="Content" ObjectID="_1582014465" r:id="rId60"/>
+          <o:OLEObject Type="Embed" ProgID="Equation.DSMT4" ShapeID="_x0000_i1053" DrawAspect="Content" ObjectID="_1589188487" r:id="rId60"/>
         </w:object>
       </w:r>
       <w:r>
@@ -1561,10 +1561,10 @@
           <w:szCs w:val="28"/>
         </w:rPr>
         <w:object w:dxaOrig="1740" w:dyaOrig="380">
-          <v:shape id="_x0000_i1170" type="#_x0000_t75" style="width:123pt;height:27pt" o:ole="">
+          <v:shape id="_x0000_i1054" type="#_x0000_t75" style="width:123pt;height:27pt" o:ole="">
             <v:imagedata r:id="rId61" o:title=""/>
           </v:shape>
-          <o:OLEObject Type="Embed" ProgID="Equation.DSMT4" ShapeID="_x0000_i1170" DrawAspect="Content" ObjectID="_1582014466" r:id="rId62"/>
+          <o:OLEObject Type="Embed" ProgID="Equation.DSMT4" ShapeID="_x0000_i1054" DrawAspect="Content" ObjectID="_1589188488" r:id="rId62"/>
         </w:object>
       </w:r>
       <w:r>
@@ -1582,10 +1582,10 @@
           <w:szCs w:val="28"/>
         </w:rPr>
         <w:object w:dxaOrig="1060" w:dyaOrig="320">
-          <v:shape id="_x0000_i1177" type="#_x0000_t75" style="width:75pt;height:23.25pt" o:ole="">
+          <v:shape id="_x0000_i1055" type="#_x0000_t75" style="width:75pt;height:23.25pt" o:ole="">
             <v:imagedata r:id="rId63" o:title=""/>
           </v:shape>
-          <o:OLEObject Type="Embed" ProgID="Equation.DSMT4" ShapeID="_x0000_i1177" DrawAspect="Content" ObjectID="_1582014467" r:id="rId64"/>
+          <o:OLEObject Type="Embed" ProgID="Equation.DSMT4" ShapeID="_x0000_i1055" DrawAspect="Content" ObjectID="_1589188489" r:id="rId64"/>
         </w:object>
       </w:r>
       <w:bookmarkEnd w:id="3"/>
@@ -1604,10 +1604,10 @@
           <w:szCs w:val="28"/>
         </w:rPr>
         <w:object w:dxaOrig="2000" w:dyaOrig="380">
-          <v:shape id="_x0000_i1184" type="#_x0000_t75" style="width:141.75pt;height:27pt" o:ole="">
+          <v:shape id="_x0000_i1056" type="#_x0000_t75" style="width:141.75pt;height:27pt" o:ole="">
             <v:imagedata r:id="rId65" o:title=""/>
           </v:shape>
-          <o:OLEObject Type="Embed" ProgID="Equation.DSMT4" ShapeID="_x0000_i1184" DrawAspect="Content" ObjectID="_1582014468" r:id="rId66"/>
+          <o:OLEObject Type="Embed" ProgID="Equation.DSMT4" ShapeID="_x0000_i1056" DrawAspect="Content" ObjectID="_1589188490" r:id="rId66"/>
         </w:object>
       </w:r>
       <w:bookmarkEnd w:id="4"/>
@@ -1632,10 +1632,10 @@
           <w:szCs w:val="28"/>
         </w:rPr>
         <w:object w:dxaOrig="2460" w:dyaOrig="380">
-          <v:shape id="_x0000_i1180" type="#_x0000_t75" style="width:174pt;height:27pt" o:ole="">
+          <v:shape id="_x0000_i1057" type="#_x0000_t75" style="width:174pt;height:27pt" o:ole="">
             <v:imagedata r:id="rId67" o:title=""/>
           </v:shape>
-          <o:OLEObject Type="Embed" ProgID="Equation.DSMT4" ShapeID="_x0000_i1180" DrawAspect="Content" ObjectID="_1582014469" r:id="rId68"/>
+          <o:OLEObject Type="Embed" ProgID="Equation.DSMT4" ShapeID="_x0000_i1057" DrawAspect="Content" ObjectID="_1589188491" r:id="rId68"/>
         </w:object>
       </w:r>
       <w:r>
@@ -1673,10 +1673,10 @@
           <w:szCs w:val="28"/>
         </w:rPr>
         <w:object w:dxaOrig="1180" w:dyaOrig="360">
-          <v:shape id="_x0000_i1187" type="#_x0000_t75" style="width:83.25pt;height:25.5pt" o:ole="">
+          <v:shape id="_x0000_i1058" type="#_x0000_t75" style="width:83.25pt;height:25.5pt" o:ole="">
             <v:imagedata r:id="rId69" o:title=""/>
           </v:shape>
-          <o:OLEObject Type="Embed" ProgID="Equation.DSMT4" ShapeID="_x0000_i1187" DrawAspect="Content" ObjectID="_1582014470" r:id="rId70"/>
+          <o:OLEObject Type="Embed" ProgID="Equation.DSMT4" ShapeID="_x0000_i1058" DrawAspect="Content" ObjectID="_1589188492" r:id="rId70"/>
         </w:object>
       </w:r>
       <w:r>
@@ -1724,10 +1724,10 @@
           <w:szCs w:val="28"/>
         </w:rPr>
         <w:object w:dxaOrig="2220" w:dyaOrig="1240">
-          <v:shape id="_x0000_i1247" type="#_x0000_t75" style="width:156.75pt;height:88.5pt" o:ole="">
+          <v:shape id="_x0000_i1059" type="#_x0000_t75" style="width:156.75pt;height:88.5pt" o:ole="">
             <v:imagedata r:id="rId71" o:title=""/>
           </v:shape>
-          <o:OLEObject Type="Embed" ProgID="Equation.DSMT4" ShapeID="_x0000_i1247" DrawAspect="Content" ObjectID="_1582014471" r:id="rId72"/>
+          <o:OLEObject Type="Embed" ProgID="Equation.DSMT4" ShapeID="_x0000_i1059" DrawAspect="Content" ObjectID="_1589188493" r:id="rId72"/>
         </w:object>
       </w:r>
     </w:p>
@@ -1769,10 +1769,10 @@
           <w:szCs w:val="28"/>
         </w:rPr>
         <w:object w:dxaOrig="2580" w:dyaOrig="460">
-          <v:shape id="_x0000_i1249" type="#_x0000_t75" style="width:182.25pt;height:33pt" o:ole="">
+          <v:shape id="_x0000_i1060" type="#_x0000_t75" style="width:182.25pt;height:33pt" o:ole="">
             <v:imagedata r:id="rId73" o:title=""/>
           </v:shape>
-          <o:OLEObject Type="Embed" ProgID="Equation.DSMT4" ShapeID="_x0000_i1249" DrawAspect="Content" ObjectID="_1582014472" r:id="rId74"/>
+          <o:OLEObject Type="Embed" ProgID="Equation.DSMT4" ShapeID="_x0000_i1060" DrawAspect="Content" ObjectID="_1589188494" r:id="rId74"/>
         </w:object>
       </w:r>
       <w:r>
@@ -1787,28 +1787,48 @@
           <w:sz w:val="28"/>
           <w:szCs w:val="28"/>
         </w:rPr>
-        <w:t xml:space="preserve">are much smaller than the first term, so that </w:t>
-      </w:r>
-      <w:r>
-        <w:rPr>
-          <w:position w:val="-14"/>
-          <w:sz w:val="28"/>
-          <w:szCs w:val="28"/>
-        </w:rPr>
-        <w:object w:dxaOrig="1359" w:dyaOrig="460">
-          <v:shape id="_x0000_i1251" type="#_x0000_t75" style="width:96pt;height:33pt" o:ole="">
+        <w:t>are much smaller than the first term, so that</w:t>
+      </w:r>
+    </w:p>
+    <w:p>
+      <w:pPr>
+        <w:spacing w:after="0"/>
+        <w:jc w:val="both"/>
+        <w:rPr>
+          <w:sz w:val="28"/>
+          <w:szCs w:val="28"/>
+        </w:rPr>
+      </w:pPr>
+      <w:r>
+        <w:rPr>
+          <w:sz w:val="28"/>
+          <w:szCs w:val="28"/>
+        </w:rPr>
+        <w:t xml:space="preserve"> </w:t>
+      </w:r>
+      <w:r>
+        <w:rPr>
+          <w:position w:val="-32"/>
+          <w:sz w:val="28"/>
+          <w:szCs w:val="28"/>
+        </w:rPr>
+        <w:object w:dxaOrig="6399" w:dyaOrig="760">
+          <v:shape id="_x0000_i1091" type="#_x0000_t75" style="width:452.25pt;height:54.75pt" o:ole="">
             <v:imagedata r:id="rId75" o:title=""/>
           </v:shape>
-          <o:OLEObject Type="Embed" ProgID="Equation.DSMT4" ShapeID="_x0000_i1251" DrawAspect="Content" ObjectID="_1582014473" r:id="rId76"/>
-        </w:object>
-      </w:r>
-      <w:r>
-        <w:rPr>
-          <w:sz w:val="28"/>
-          <w:szCs w:val="28"/>
-        </w:rPr>
-        <w:t xml:space="preserve">. </w:t>
-      </w:r>
+          <o:OLEObject Type="Embed" ProgID="Equation.DSMT4" ShapeID="_x0000_i1091" DrawAspect="Content" ObjectID="_1589188495" r:id="rId76"/>
+        </w:object>
+      </w:r>
+    </w:p>
+    <w:p>
+      <w:pPr>
+        <w:spacing w:after="0"/>
+        <w:jc w:val="both"/>
+        <w:rPr>
+          <w:sz w:val="28"/>
+          <w:szCs w:val="28"/>
+        </w:rPr>
+      </w:pPr>
       <w:r>
         <w:rPr>
           <w:sz w:val="28"/>
@@ -1828,15 +1848,15 @@
       </w:pPr>
       <w:r>
         <w:rPr>
-          <w:position w:val="-72"/>
-          <w:sz w:val="28"/>
-          <w:szCs w:val="28"/>
-        </w:rPr>
-        <w:object w:dxaOrig="5600" w:dyaOrig="1560">
-          <v:shape id="_x0000_i1253" type="#_x0000_t75" style="width:396pt;height:111.75pt" o:ole="">
+          <w:position w:val="-154"/>
+          <w:sz w:val="28"/>
+          <w:szCs w:val="28"/>
+        </w:rPr>
+        <w:object w:dxaOrig="6300" w:dyaOrig="3200">
+          <v:shape id="_x0000_i1095" type="#_x0000_t75" style="width:445.5pt;height:229.5pt" o:ole="">
             <v:imagedata r:id="rId77" o:title=""/>
           </v:shape>
-          <o:OLEObject Type="Embed" ProgID="Equation.DSMT4" ShapeID="_x0000_i1253" DrawAspect="Content" ObjectID="_1582014474" r:id="rId78"/>
+          <o:OLEObject Type="Embed" ProgID="Equation.DSMT4" ShapeID="_x0000_i1095" DrawAspect="Content" ObjectID="_1589188496" r:id="rId78"/>
         </w:object>
       </w:r>
     </w:p>
@@ -1871,10 +1891,10 @@
           <w:szCs w:val="28"/>
         </w:rPr>
         <w:object w:dxaOrig="1500" w:dyaOrig="380">
-          <v:shape id="_x0000_i1255" type="#_x0000_t75" style="width:105.75pt;height:27pt" o:ole="">
+          <v:shape id="_x0000_i1063" type="#_x0000_t75" style="width:105.75pt;height:27pt" o:ole="">
             <v:imagedata r:id="rId79" o:title=""/>
           </v:shape>
-          <o:OLEObject Type="Embed" ProgID="Equation.DSMT4" ShapeID="_x0000_i1255" DrawAspect="Content" ObjectID="_1582014475" r:id="rId80"/>
+          <o:OLEObject Type="Embed" ProgID="Equation.DSMT4" ShapeID="_x0000_i1063" DrawAspect="Content" ObjectID="_1589188497" r:id="rId80"/>
         </w:object>
       </w:r>
       <w:bookmarkEnd w:id="5"/>
@@ -1906,10 +1926,10 @@
           <w:szCs w:val="28"/>
         </w:rPr>
         <w:object w:dxaOrig="1020" w:dyaOrig="380">
-          <v:shape id="_x0000_i1257" type="#_x0000_t75" style="width:1in;height:27pt" o:ole="">
+          <v:shape id="_x0000_i1064" type="#_x0000_t75" style="width:1in;height:27pt" o:ole="">
             <v:imagedata r:id="rId81" o:title=""/>
           </v:shape>
-          <o:OLEObject Type="Embed" ProgID="Equation.DSMT4" ShapeID="_x0000_i1257" DrawAspect="Content" ObjectID="_1582014476" r:id="rId82"/>
+          <o:OLEObject Type="Embed" ProgID="Equation.DSMT4" ShapeID="_x0000_i1064" DrawAspect="Content" ObjectID="_1589188498" r:id="rId82"/>
         </w:object>
       </w:r>
       <w:r>
@@ -1923,6 +1943,7 @@
     <w:p>
       <w:pPr>
         <w:spacing w:after="0"/>
+        <w:ind w:left="-360"/>
         <w:jc w:val="center"/>
         <w:rPr>
           <w:sz w:val="28"/>
@@ -1931,15 +1952,15 @@
       </w:pPr>
       <w:r>
         <w:rPr>
-          <w:position w:val="-76"/>
-          <w:sz w:val="28"/>
-          <w:szCs w:val="28"/>
-        </w:rPr>
-        <w:object w:dxaOrig="4480" w:dyaOrig="1640">
-          <v:shape id="_x0000_i1387" type="#_x0000_t75" style="width:317.25pt;height:117pt" o:ole="">
+          <w:position w:val="-36"/>
+          <w:sz w:val="28"/>
+          <w:szCs w:val="28"/>
+        </w:rPr>
+        <w:object w:dxaOrig="7100" w:dyaOrig="859">
+          <v:shape id="_x0000_i1134" type="#_x0000_t75" style="width:502.5pt;height:61.5pt" o:ole="">
             <v:imagedata r:id="rId83" o:title=""/>
           </v:shape>
-          <o:OLEObject Type="Embed" ProgID="Equation.DSMT4" ShapeID="_x0000_i1387" DrawAspect="Content" ObjectID="_1582014477" r:id="rId84"/>
+          <o:OLEObject Type="Embed" ProgID="Equation.DSMT4" ShapeID="_x0000_i1134" DrawAspect="Content" ObjectID="_1589188499" r:id="rId84"/>
         </w:object>
       </w:r>
     </w:p>
@@ -1987,10 +2008,10 @@
           <w:szCs w:val="28"/>
         </w:rPr>
         <w:object w:dxaOrig="3560" w:dyaOrig="760">
-          <v:shape id="_x0000_i1389" type="#_x0000_t75" style="width:252pt;height:54pt" o:ole="">
+          <v:shape id="_x0000_i1066" type="#_x0000_t75" style="width:252pt;height:54pt" o:ole="">
             <v:imagedata r:id="rId85" o:title=""/>
           </v:shape>
-          <o:OLEObject Type="Embed" ProgID="Equation.DSMT4" ShapeID="_x0000_i1389" DrawAspect="Content" ObjectID="_1582014478" r:id="rId86"/>
+          <o:OLEObject Type="Embed" ProgID="Equation.DSMT4" ShapeID="_x0000_i1066" DrawAspect="Content" ObjectID="_1589188500" r:id="rId86"/>
         </w:object>
       </w:r>
     </w:p>
@@ -2023,17 +2044,43 @@
       </w:pPr>
       <w:r>
         <w:rPr>
-          <w:position w:val="-116"/>
-          <w:sz w:val="28"/>
-          <w:szCs w:val="28"/>
-        </w:rPr>
-        <w:object w:dxaOrig="4599" w:dyaOrig="2439">
-          <v:shape id="_x0000_i1391" type="#_x0000_t75" style="width:325.5pt;height:173.25pt" o:ole="">
+          <w:position w:val="-36"/>
+          <w:sz w:val="28"/>
+          <w:szCs w:val="28"/>
+        </w:rPr>
+        <w:object w:dxaOrig="6220" w:dyaOrig="800">
+          <v:shape id="_x0000_i1137" type="#_x0000_t75" style="width:440.25pt;height:57pt" o:ole="">
             <v:imagedata r:id="rId87" o:title=""/>
           </v:shape>
-          <o:OLEObject Type="Embed" ProgID="Equation.DSMT4" ShapeID="_x0000_i1391" DrawAspect="Content" ObjectID="_1582014479" r:id="rId88"/>
-        </w:object>
-      </w:r>
+          <o:OLEObject Type="Embed" ProgID="Equation.DSMT4" ShapeID="_x0000_i1137" DrawAspect="Content" ObjectID="_1589188501" r:id="rId88"/>
+        </w:object>
+      </w:r>
+    </w:p>
+    <w:bookmarkStart w:id="6" w:name="_GoBack"/>
+    <w:p>
+      <w:pPr>
+        <w:spacing w:after="0"/>
+        <w:ind w:left="-540"/>
+        <w:jc w:val="center"/>
+        <w:rPr>
+          <w:sz w:val="28"/>
+          <w:szCs w:val="28"/>
+        </w:rPr>
+      </w:pPr>
+      <w:r>
+        <w:rPr>
+          <w:position w:val="-32"/>
+          <w:sz w:val="28"/>
+          <w:szCs w:val="28"/>
+        </w:rPr>
+        <w:object w:dxaOrig="5539" w:dyaOrig="760">
+          <v:shape id="_x0000_i1139" type="#_x0000_t75" style="width:392.25pt;height:54pt" o:ole="">
+            <v:imagedata r:id="rId89" o:title=""/>
+          </v:shape>
+          <o:OLEObject Type="Embed" ProgID="Equation.DSMT4" ShapeID="_x0000_i1139" DrawAspect="Content" ObjectID="_1589188502" r:id="rId90"/>
+        </w:object>
+      </w:r>
+      <w:bookmarkEnd w:id="6"/>
     </w:p>
     <w:p>
       <w:pPr>
@@ -2049,7 +2096,6 @@
           <w:sz w:val="28"/>
           <w:szCs w:val="28"/>
         </w:rPr>
-        <w:lastRenderedPageBreak/>
         <w:t xml:space="preserve">But </w:t>
       </w:r>
       <w:r>
@@ -2059,10 +2105,10 @@
           <w:szCs w:val="28"/>
         </w:rPr>
         <w:object w:dxaOrig="1700" w:dyaOrig="380">
-          <v:shape id="_x0000_i1323" type="#_x0000_t75" style="width:120pt;height:27pt" o:ole="">
-            <v:imagedata r:id="rId89" o:title=""/>
-          </v:shape>
-          <o:OLEObject Type="Embed" ProgID="Equation.DSMT4" ShapeID="_x0000_i1323" DrawAspect="Content" ObjectID="_1582014480" r:id="rId90"/>
+          <v:shape id="_x0000_i1068" type="#_x0000_t75" style="width:120pt;height:27pt" o:ole="">
+            <v:imagedata r:id="rId91" o:title=""/>
+          </v:shape>
+          <o:OLEObject Type="Embed" ProgID="Equation.DSMT4" ShapeID="_x0000_i1068" DrawAspect="Content" ObjectID="_1589188503" r:id="rId92"/>
         </w:object>
       </w:r>
       <w:r>
@@ -2079,10 +2125,10 @@
           <w:szCs w:val="28"/>
         </w:rPr>
         <w:object w:dxaOrig="1520" w:dyaOrig="380">
-          <v:shape id="_x0000_i1319" type="#_x0000_t75" style="width:107.25pt;height:27pt" o:ole="">
-            <v:imagedata r:id="rId91" o:title=""/>
-          </v:shape>
-          <o:OLEObject Type="Embed" ProgID="Equation.DSMT4" ShapeID="_x0000_i1319" DrawAspect="Content" ObjectID="_1582014481" r:id="rId92"/>
+          <v:shape id="_x0000_i1069" type="#_x0000_t75" style="width:107.25pt;height:27pt" o:ole="">
+            <v:imagedata r:id="rId93" o:title=""/>
+          </v:shape>
+          <o:OLEObject Type="Embed" ProgID="Equation.DSMT4" ShapeID="_x0000_i1069" DrawAspect="Content" ObjectID="_1589188504" r:id="rId94"/>
         </w:object>
       </w:r>
       <w:r>
@@ -2104,79 +2150,172 @@
       </w:pPr>
       <w:r>
         <w:rPr>
+          <w:position w:val="-60"/>
+          <w:sz w:val="28"/>
+          <w:szCs w:val="28"/>
+        </w:rPr>
+        <w:object w:dxaOrig="4800" w:dyaOrig="1320">
+          <v:shape id="_x0000_i1130" type="#_x0000_t75" style="width:339.75pt;height:93.75pt" o:ole="">
+            <v:imagedata r:id="rId95" o:title=""/>
+          </v:shape>
+          <o:OLEObject Type="Embed" ProgID="Equation.DSMT4" ShapeID="_x0000_i1130" DrawAspect="Content" ObjectID="_1589188505" r:id="rId96"/>
+        </w:object>
+      </w:r>
+    </w:p>
+    <w:p>
+      <w:pPr>
+        <w:spacing w:after="0"/>
+        <w:jc w:val="both"/>
+        <w:rPr>
+          <w:rStyle w:val="shorttext"/>
+          <w:sz w:val="28"/>
+          <w:szCs w:val="28"/>
+          <w:lang w:val="en"/>
+        </w:rPr>
+      </w:pPr>
+      <w:r>
+        <w:rPr>
+          <w:sz w:val="28"/>
+          <w:szCs w:val="28"/>
+        </w:rPr>
+        <w:t xml:space="preserve">So, </w:t>
+      </w:r>
+      <w:r>
+        <w:rPr>
+          <w:rStyle w:val="shorttext"/>
+          <w:sz w:val="28"/>
+          <w:szCs w:val="28"/>
+          <w:lang w:val="en"/>
+        </w:rPr>
+        <w:t>in the approximation under consideration</w:t>
+      </w:r>
+      <w:r>
+        <w:rPr>
+          <w:rStyle w:val="shorttext"/>
+          <w:sz w:val="28"/>
+          <w:szCs w:val="28"/>
+          <w:lang w:val="en"/>
+        </w:rPr>
+        <w:t xml:space="preserve"> for “ME” approach we have the following result:</w:t>
+      </w:r>
+    </w:p>
+    <w:bookmarkStart w:id="7" w:name="_Hlk508177450"/>
+    <w:p>
+      <w:pPr>
+        <w:spacing w:after="0"/>
+        <w:jc w:val="center"/>
+        <w:rPr>
+          <w:sz w:val="28"/>
+          <w:szCs w:val="28"/>
+        </w:rPr>
+      </w:pPr>
+      <w:r>
+        <w:rPr>
           <w:position w:val="-32"/>
           <w:sz w:val="28"/>
           <w:szCs w:val="28"/>
         </w:rPr>
-        <w:object w:dxaOrig="5880" w:dyaOrig="760">
-          <v:shape id="_x0000_i1676" type="#_x0000_t75" style="width:416.25pt;height:54pt" o:ole="">
-            <v:imagedata r:id="rId93" o:title=""/>
-          </v:shape>
-          <o:OLEObject Type="Embed" ProgID="Equation.DSMT4" ShapeID="_x0000_i1676" DrawAspect="Content" ObjectID="_1582014482" r:id="rId94"/>
-        </w:object>
-      </w:r>
+        <w:object w:dxaOrig="5840" w:dyaOrig="760">
+          <v:shape id="_x0000_i1125" type="#_x0000_t75" style="width:414pt;height:54pt" o:ole="">
+            <v:imagedata r:id="rId97" o:title=""/>
+          </v:shape>
+          <o:OLEObject Type="Embed" ProgID="Equation.DSMT4" ShapeID="_x0000_i1125" DrawAspect="Content" ObjectID="_1589188506" r:id="rId98"/>
+        </w:object>
+      </w:r>
+      <w:bookmarkEnd w:id="7"/>
     </w:p>
     <w:p>
       <w:pPr>
         <w:spacing w:after="0"/>
         <w:jc w:val="both"/>
         <w:rPr>
-          <w:rStyle w:val="shorttext"/>
-          <w:sz w:val="28"/>
-          <w:szCs w:val="28"/>
-          <w:lang w:val="en"/>
-        </w:rPr>
-      </w:pPr>
-      <w:r>
-        <w:rPr>
-          <w:sz w:val="28"/>
-          <w:szCs w:val="28"/>
-        </w:rPr>
-        <w:t xml:space="preserve">So, </w:t>
-      </w:r>
-      <w:r>
-        <w:rPr>
-          <w:rStyle w:val="shorttext"/>
-          <w:sz w:val="28"/>
-          <w:szCs w:val="28"/>
-          <w:lang w:val="en"/>
-        </w:rPr>
-        <w:t>in the approximation under consideration</w:t>
-      </w:r>
-      <w:r>
-        <w:rPr>
-          <w:rStyle w:val="shorttext"/>
-          <w:sz w:val="28"/>
-          <w:szCs w:val="28"/>
-          <w:lang w:val="en"/>
-        </w:rPr>
-        <w:t xml:space="preserve"> for “ME” approach we have the following result:</w:t>
-      </w:r>
-    </w:p>
-    <w:bookmarkStart w:id="6" w:name="_Hlk508177450"/>
-    <w:p>
-      <w:pPr>
-        <w:spacing w:after="0"/>
-        <w:jc w:val="center"/>
-        <w:rPr>
-          <w:sz w:val="28"/>
-          <w:szCs w:val="28"/>
-        </w:rPr>
-      </w:pPr>
-      <w:r>
-        <w:rPr>
-          <w:position w:val="-32"/>
-          <w:sz w:val="28"/>
-          <w:szCs w:val="28"/>
-        </w:rPr>
-        <w:object w:dxaOrig="4880" w:dyaOrig="760">
-          <v:shape id="_x0000_i1677" type="#_x0000_t75" style="width:345.75pt;height:54pt" o:ole="">
-            <v:imagedata r:id="rId95" o:title=""/>
-          </v:shape>
-          <o:OLEObject Type="Embed" ProgID="Equation.DSMT4" ShapeID="_x0000_i1677" DrawAspect="Content" ObjectID="_1582014483" r:id="rId96"/>
-        </w:object>
-      </w:r>
-      <w:bookmarkEnd w:id="6"/>
+          <w:sz w:val="28"/>
+          <w:szCs w:val="28"/>
+        </w:rPr>
+      </w:pPr>
+      <w:r>
+        <w:rPr>
+          <w:sz w:val="28"/>
+          <w:szCs w:val="28"/>
+        </w:rPr>
+        <w:t>i.e. e</w:t>
+      </w:r>
+      <w:r>
+        <w:rPr>
+          <w:sz w:val="28"/>
+          <w:szCs w:val="28"/>
+        </w:rPr>
+        <w:t xml:space="preserve">xpressions for </w:t>
+      </w:r>
+      <w:r>
+        <w:rPr>
+          <w:position w:val="-14"/>
+          <w:sz w:val="28"/>
+          <w:szCs w:val="28"/>
+        </w:rPr>
+        <w:object w:dxaOrig="1460" w:dyaOrig="380">
+          <v:shape id="_x0000_i1128" type="#_x0000_t75" style="width:102.75pt;height:27pt" o:ole="">
+            <v:imagedata r:id="rId99" o:title=""/>
+          </v:shape>
+          <o:OLEObject Type="Embed" ProgID="Equation.DSMT4" ShapeID="_x0000_i1128" DrawAspect="Content" ObjectID="_1589188507" r:id="rId100"/>
+        </w:object>
+      </w:r>
+      <w:r>
+        <w:rPr>
+          <w:sz w:val="28"/>
+          <w:szCs w:val="28"/>
+        </w:rPr>
+        <w:t xml:space="preserve"> </w:t>
+      </w:r>
+      <w:r>
+        <w:rPr>
+          <w:sz w:val="28"/>
+          <w:szCs w:val="28"/>
+        </w:rPr>
+        <w:t xml:space="preserve">are in </w:t>
+      </w:r>
+      <w:r>
+        <w:rPr>
+          <w:sz w:val="28"/>
+          <w:szCs w:val="28"/>
+        </w:rPr>
+        <w:t xml:space="preserve">coincide with corresponding values from approach </w:t>
+      </w:r>
+      <w:r>
+        <w:rPr>
+          <w:sz w:val="28"/>
+          <w:szCs w:val="28"/>
+        </w:rPr>
+        <w:t>“</w:t>
+      </w:r>
+      <w:r>
+        <w:rPr>
+          <w:sz w:val="28"/>
+          <w:szCs w:val="28"/>
+        </w:rPr>
+        <w:t>GC</w:t>
+      </w:r>
+      <w:r>
+        <w:rPr>
+          <w:sz w:val="28"/>
+          <w:szCs w:val="28"/>
+        </w:rPr>
+        <w:t>”</w:t>
+      </w:r>
+      <w:r>
+        <w:rPr>
+          <w:sz w:val="28"/>
+          <w:szCs w:val="28"/>
+        </w:rPr>
+        <w:t xml:space="preserve"> (!)</w:t>
+      </w:r>
+      <w:r>
+        <w:rPr>
+          <w:sz w:val="28"/>
+          <w:szCs w:val="28"/>
+        </w:rPr>
+        <w:t xml:space="preserve">. </w:t>
+      </w:r>
     </w:p>
     <w:p>
       <w:pPr>
@@ -2192,137 +2331,93 @@
           <w:sz w:val="28"/>
           <w:szCs w:val="28"/>
         </w:rPr>
-        <w:t xml:space="preserve">Expressions for </w:t>
-      </w:r>
-      <w:r>
-        <w:rPr>
-          <w:position w:val="-14"/>
-          <w:sz w:val="28"/>
-          <w:szCs w:val="28"/>
-        </w:rPr>
-        <w:object w:dxaOrig="1020" w:dyaOrig="380">
-          <v:shape id="_x0000_i1668" type="#_x0000_t75" style="width:1in;height:27pt" o:ole="">
-            <v:imagedata r:id="rId97" o:title=""/>
-          </v:shape>
-          <o:OLEObject Type="Embed" ProgID="Equation.DSMT4" ShapeID="_x0000_i1668" DrawAspect="Content" ObjectID="_1582014484" r:id="rId98"/>
-        </w:object>
-      </w:r>
-      <w:r>
-        <w:rPr>
-          <w:sz w:val="28"/>
-          <w:szCs w:val="28"/>
-        </w:rPr>
-        <w:t xml:space="preserve"> coincide with corresponding values from approach </w:t>
-      </w:r>
-      <w:r>
-        <w:rPr>
-          <w:sz w:val="28"/>
-          <w:szCs w:val="28"/>
-        </w:rPr>
-        <w:t>“</w:t>
-      </w:r>
-      <w:r>
-        <w:rPr>
-          <w:sz w:val="28"/>
-          <w:szCs w:val="28"/>
-        </w:rPr>
-        <w:t>GC</w:t>
-      </w:r>
-      <w:r>
-        <w:rPr>
-          <w:sz w:val="28"/>
-          <w:szCs w:val="28"/>
-        </w:rPr>
-        <w:t>”</w:t>
-      </w:r>
-      <w:r>
-        <w:rPr>
-          <w:sz w:val="28"/>
-          <w:szCs w:val="28"/>
-        </w:rPr>
-        <w:t xml:space="preserve"> (!), but differ for </w:t>
-      </w:r>
+        <w:t xml:space="preserve">It is clearly, that in numerical simulations the calculated values of transferred </w:t>
+      </w:r>
+      <w:r>
+        <w:rPr>
+          <w:sz w:val="28"/>
+          <w:szCs w:val="28"/>
+        </w:rPr>
+        <w:t>momenta will differ for</w:t>
+      </w:r>
+      <w:r>
+        <w:rPr>
+          <w:sz w:val="28"/>
+          <w:szCs w:val="28"/>
+        </w:rPr>
+        <w:t xml:space="preserve"> both approaches due to </w:t>
+      </w:r>
+      <w:r>
+        <w:rPr>
+          <w:sz w:val="28"/>
+          <w:szCs w:val="28"/>
+        </w:rPr>
+        <w:t xml:space="preserve">real </w:t>
+      </w:r>
+      <w:r>
+        <w:rPr>
+          <w:sz w:val="28"/>
+          <w:szCs w:val="28"/>
+        </w:rPr>
+        <w:t xml:space="preserve">differences between pairs </w:t>
+      </w:r>
+      <w:bookmarkStart w:id="8" w:name="_Hlk508178083"/>
+      <w:bookmarkStart w:id="9" w:name="_Hlk508178106"/>
       <w:r>
         <w:rPr>
           <w:position w:val="-12"/>
           <w:sz w:val="28"/>
           <w:szCs w:val="28"/>
         </w:rPr>
-        <w:object w:dxaOrig="440" w:dyaOrig="360">
-          <v:shape id="_x0000_i1669" type="#_x0000_t75" style="width:31.5pt;height:25.5pt" o:ole="">
-            <v:imagedata r:id="rId99" o:title=""/>
-          </v:shape>
-          <o:OLEObject Type="Embed" ProgID="Equation.DSMT4" ShapeID="_x0000_i1669" DrawAspect="Content" ObjectID="_1582014485" r:id="rId100"/>
-        </w:object>
-      </w:r>
-      <w:r>
-        <w:rPr>
-          <w:sz w:val="28"/>
-          <w:szCs w:val="28"/>
-        </w:rPr>
-        <w:t xml:space="preserve">(?). </w:t>
-      </w:r>
-    </w:p>
-    <w:p>
-      <w:pPr>
-        <w:spacing w:after="0"/>
-        <w:jc w:val="both"/>
-        <w:rPr>
-          <w:sz w:val="28"/>
-          <w:szCs w:val="28"/>
-        </w:rPr>
-      </w:pPr>
-      <w:r>
-        <w:rPr>
-          <w:sz w:val="28"/>
-          <w:szCs w:val="28"/>
-        </w:rPr>
-        <w:t xml:space="preserve">It is clearly, that in numerical simulations the calculated values of transferred </w:t>
-      </w:r>
-      <w:r>
-        <w:rPr>
-          <w:sz w:val="28"/>
-          <w:szCs w:val="28"/>
-        </w:rPr>
-        <w:t>momenta will differ for</w:t>
-      </w:r>
-      <w:r>
-        <w:rPr>
-          <w:sz w:val="28"/>
-          <w:szCs w:val="28"/>
-        </w:rPr>
-        <w:t xml:space="preserve"> both approaches due to </w:t>
-      </w:r>
-      <w:r>
-        <w:rPr>
-          <w:sz w:val="28"/>
-          <w:szCs w:val="28"/>
-        </w:rPr>
-        <w:t xml:space="preserve">real </w:t>
-      </w:r>
-      <w:r>
-        <w:rPr>
-          <w:sz w:val="28"/>
-          <w:szCs w:val="28"/>
-        </w:rPr>
-        <w:t xml:space="preserve">differences between pairs </w:t>
-      </w:r>
-      <w:bookmarkStart w:id="7" w:name="_Hlk508178083"/>
-      <w:bookmarkStart w:id="8" w:name="_Hlk508178106"/>
+        <w:object w:dxaOrig="279" w:dyaOrig="360">
+          <v:shape id="_x0000_i1074" type="#_x0000_t75" style="width:19.5pt;height:25.5pt" o:ole="">
+            <v:imagedata r:id="rId101" o:title=""/>
+          </v:shape>
+          <o:OLEObject Type="Embed" ProgID="Equation.DSMT4" ShapeID="_x0000_i1074" DrawAspect="Content" ObjectID="_1589188508" r:id="rId102"/>
+        </w:object>
+      </w:r>
+      <w:bookmarkEnd w:id="8"/>
+      <w:r>
+        <w:rPr>
+          <w:sz w:val="28"/>
+          <w:szCs w:val="28"/>
+        </w:rPr>
+        <w:t xml:space="preserve"> and </w:t>
+      </w:r>
       <w:r>
         <w:rPr>
           <w:position w:val="-12"/>
           <w:sz w:val="28"/>
           <w:szCs w:val="28"/>
         </w:rPr>
-        <w:object w:dxaOrig="279" w:dyaOrig="360">
-          <v:shape id="_x0000_i1671" type="#_x0000_t75" style="width:19.5pt;height:25.5pt" o:ole="">
-            <v:imagedata r:id="rId101" o:title=""/>
-          </v:shape>
-          <o:OLEObject Type="Embed" ProgID="Equation.DSMT4" ShapeID="_x0000_i1671" DrawAspect="Content" ObjectID="_1582014486" r:id="rId102"/>
-        </w:object>
-      </w:r>
-      <w:bookmarkEnd w:id="7"/>
+        <w:object w:dxaOrig="279" w:dyaOrig="380">
+          <v:shape id="_x0000_i1075" type="#_x0000_t75" style="width:19.5pt;height:27pt" o:ole="">
+            <v:imagedata r:id="rId103" o:title=""/>
+          </v:shape>
+          <o:OLEObject Type="Embed" ProgID="Equation.DSMT4" ShapeID="_x0000_i1075" DrawAspect="Content" ObjectID="_1589188509" r:id="rId104"/>
+        </w:object>
+      </w:r>
+      <w:r>
+        <w:rPr>
+          <w:sz w:val="28"/>
+          <w:szCs w:val="28"/>
+        </w:rPr>
+        <w:t xml:space="preserve">, </w:t>
+      </w:r>
+      <w:bookmarkEnd w:id="9"/>
+      <w:r>
+        <w:rPr>
+          <w:position w:val="-12"/>
+          <w:sz w:val="28"/>
+          <w:szCs w:val="28"/>
+        </w:rPr>
+        <w:object w:dxaOrig="300" w:dyaOrig="360">
+          <v:shape id="_x0000_i1076" type="#_x0000_t75" style="width:21pt;height:25.5pt" o:ole="">
+            <v:imagedata r:id="rId105" o:title=""/>
+          </v:shape>
+          <o:OLEObject Type="Embed" ProgID="Equation.DSMT4" ShapeID="_x0000_i1076" DrawAspect="Content" ObjectID="_1589188510" r:id="rId106"/>
+        </w:object>
+      </w:r>
       <w:r>
         <w:rPr>
           <w:sz w:val="28"/>
@@ -2336,11 +2431,11 @@
           <w:sz w:val="28"/>
           <w:szCs w:val="28"/>
         </w:rPr>
-        <w:object w:dxaOrig="279" w:dyaOrig="380">
-          <v:shape id="_x0000_i1670" type="#_x0000_t75" style="width:19.5pt;height:27pt" o:ole="">
-            <v:imagedata r:id="rId103" o:title=""/>
-          </v:shape>
-          <o:OLEObject Type="Embed" ProgID="Equation.DSMT4" ShapeID="_x0000_i1670" DrawAspect="Content" ObjectID="_1582014487" r:id="rId104"/>
+        <w:object w:dxaOrig="300" w:dyaOrig="380">
+          <v:shape id="_x0000_i1077" type="#_x0000_t75" style="width:21pt;height:27pt" o:ole="">
+            <v:imagedata r:id="rId107" o:title=""/>
+          </v:shape>
+          <o:OLEObject Type="Embed" ProgID="Equation.DSMT4" ShapeID="_x0000_i1077" DrawAspect="Content" ObjectID="_1589188511" r:id="rId108"/>
         </w:object>
       </w:r>
       <w:r>
@@ -2350,7 +2445,6 @@
         </w:rPr>
         <w:t xml:space="preserve">, </w:t>
       </w:r>
-      <w:bookmarkEnd w:id="8"/>
       <w:r>
         <w:rPr>
           <w:position w:val="-12"/>
@@ -2358,10 +2452,10 @@
           <w:szCs w:val="28"/>
         </w:rPr>
         <w:object w:dxaOrig="300" w:dyaOrig="360">
-          <v:shape id="_x0000_i1672" type="#_x0000_t75" style="width:21pt;height:25.5pt" o:ole="">
-            <v:imagedata r:id="rId105" o:title=""/>
-          </v:shape>
-          <o:OLEObject Type="Embed" ProgID="Equation.DSMT4" ShapeID="_x0000_i1672" DrawAspect="Content" ObjectID="_1582014488" r:id="rId106"/>
+          <v:shape id="_x0000_i1078" type="#_x0000_t75" style="width:21pt;height:25.5pt" o:ole="">
+            <v:imagedata r:id="rId109" o:title=""/>
+          </v:shape>
+          <o:OLEObject Type="Embed" ProgID="Equation.DSMT4" ShapeID="_x0000_i1078" DrawAspect="Content" ObjectID="_1589188512" r:id="rId110"/>
         </w:object>
       </w:r>
       <w:r>
@@ -2378,57 +2472,10 @@
           <w:szCs w:val="28"/>
         </w:rPr>
         <w:object w:dxaOrig="300" w:dyaOrig="380">
-          <v:shape id="_x0000_i1673" type="#_x0000_t75" style="width:21pt;height:27pt" o:ole="">
-            <v:imagedata r:id="rId107" o:title=""/>
-          </v:shape>
-          <o:OLEObject Type="Embed" ProgID="Equation.DSMT4" ShapeID="_x0000_i1673" DrawAspect="Content" ObjectID="_1582014489" r:id="rId108"/>
-        </w:object>
-      </w:r>
-      <w:r>
-        <w:rPr>
-          <w:sz w:val="28"/>
-          <w:szCs w:val="28"/>
-        </w:rPr>
-        <w:t>,</w:t>
-      </w:r>
-      <w:r>
-        <w:rPr>
-          <w:sz w:val="28"/>
-          <w:szCs w:val="28"/>
-        </w:rPr>
-        <w:t xml:space="preserve"> </w:t>
-      </w:r>
-      <w:r>
-        <w:rPr>
-          <w:position w:val="-12"/>
-          <w:sz w:val="28"/>
-          <w:szCs w:val="28"/>
-        </w:rPr>
-        <w:object w:dxaOrig="300" w:dyaOrig="360">
-          <v:shape id="_x0000_i1674" type="#_x0000_t75" style="width:21pt;height:25.5pt" o:ole="">
-            <v:imagedata r:id="rId109" o:title=""/>
-          </v:shape>
-          <o:OLEObject Type="Embed" ProgID="Equation.DSMT4" ShapeID="_x0000_i1674" DrawAspect="Content" ObjectID="_1582014490" r:id="rId110"/>
-        </w:object>
-      </w:r>
-      <w:r>
-        <w:rPr>
-          <w:sz w:val="28"/>
-          <w:szCs w:val="28"/>
-        </w:rPr>
-        <w:t xml:space="preserve"> and </w:t>
-      </w:r>
-      <w:r>
-        <w:rPr>
-          <w:position w:val="-12"/>
-          <w:sz w:val="28"/>
-          <w:szCs w:val="28"/>
-        </w:rPr>
-        <w:object w:dxaOrig="300" w:dyaOrig="380">
-          <v:shape id="_x0000_i1675" type="#_x0000_t75" style="width:21pt;height:27pt" o:ole="">
+          <v:shape id="_x0000_i1079" type="#_x0000_t75" style="width:21pt;height:27pt" o:ole="">
             <v:imagedata r:id="rId111" o:title=""/>
           </v:shape>
-          <o:OLEObject Type="Embed" ProgID="Equation.DSMT4" ShapeID="_x0000_i1675" DrawAspect="Content" ObjectID="_1582014491" r:id="rId112"/>
+          <o:OLEObject Type="Embed" ProgID="Equation.DSMT4" ShapeID="_x0000_i1079" DrawAspect="Content" ObjectID="_1589188513" r:id="rId112"/>
         </w:object>
       </w:r>
       <w:r>
@@ -2499,7 +2546,7 @@
         </w:rPr>
         <w:t xml:space="preserve">Next two pictures show results </w:t>
       </w:r>
-      <w:bookmarkStart w:id="9" w:name="_Hlk508270841"/>
+      <w:bookmarkStart w:id="10" w:name="_Hlk508270841"/>
       <w:r>
         <w:rPr>
           <w:sz w:val="28"/>
@@ -2515,13 +2562,13 @@
           <w:szCs w:val="28"/>
         </w:rPr>
         <w:object w:dxaOrig="420" w:dyaOrig="360">
-          <v:shape id="_x0000_i1690" type="#_x0000_t75" style="width:30pt;height:25.5pt" o:ole="">
+          <v:shape id="_x0000_i1080" type="#_x0000_t75" style="width:30pt;height:25.5pt" o:ole="">
             <v:imagedata r:id="rId113" o:title=""/>
           </v:shape>
-          <o:OLEObject Type="Embed" ProgID="Equation.DSMT4" ShapeID="_x0000_i1690" DrawAspect="Content" ObjectID="_1582014492" r:id="rId114"/>
-        </w:object>
-      </w:r>
-      <w:bookmarkEnd w:id="9"/>
+          <o:OLEObject Type="Embed" ProgID="Equation.DSMT4" ShapeID="_x0000_i1080" DrawAspect="Content" ObjectID="_1589188514" r:id="rId114"/>
+        </w:object>
+      </w:r>
+      <w:bookmarkEnd w:id="10"/>
       <w:r>
         <w:rPr>
           <w:sz w:val="28"/>
@@ -2561,6 +2608,7 @@
           <w:sz w:val="28"/>
           <w:szCs w:val="28"/>
         </w:rPr>
+        <w:lastRenderedPageBreak/>
         <w:drawing>
           <wp:inline distT="0" distB="0" distL="0" distR="0">
             <wp:extent cx="2898648" cy="2587752"/>
@@ -2690,10 +2738,10 @@
           <w:szCs w:val="28"/>
         </w:rPr>
         <w:object w:dxaOrig="420" w:dyaOrig="360">
-          <v:shape id="_x0000_i1693" type="#_x0000_t75" style="width:30pt;height:25.5pt" o:ole="">
+          <v:shape id="_x0000_i1081" type="#_x0000_t75" style="width:30pt;height:25.5pt" o:ole="">
             <v:imagedata r:id="rId117" o:title=""/>
           </v:shape>
-          <o:OLEObject Type="Embed" ProgID="Equation.DSMT4" ShapeID="_x0000_i1693" DrawAspect="Content" ObjectID="_1582014493" r:id="rId118"/>
+          <o:OLEObject Type="Embed" ProgID="Equation.DSMT4" ShapeID="_x0000_i1081" DrawAspect="Content" ObjectID="_1589188515" r:id="rId118"/>
         </w:object>
       </w:r>
       <w:r>
@@ -2703,8 +2751,6 @@
         </w:rPr>
         <w:t>.</w:t>
       </w:r>
-      <w:bookmarkStart w:id="10" w:name="_GoBack"/>
-      <w:bookmarkEnd w:id="10"/>
     </w:p>
     <w:p>
       <w:pPr>
@@ -2722,7 +2768,6 @@
           <w:sz w:val="28"/>
           <w:szCs w:val="28"/>
         </w:rPr>
-        <w:lastRenderedPageBreak/>
         <w:drawing>
           <wp:inline distT="0" distB="0" distL="0" distR="0">
             <wp:extent cx="3072384" cy="2788920"/>
@@ -3067,17 +3112,6 @@
         </w:rPr>
         <w:t xml:space="preserve">. Preprint BINP 87-102, Novosibirsk, 1987. </w:t>
       </w:r>
-    </w:p>
-    <w:p>
-      <w:pPr>
-        <w:spacing w:after="0"/>
-        <w:ind w:left="-540"/>
-        <w:jc w:val="both"/>
-        <w:rPr>
-          <w:sz w:val="28"/>
-          <w:szCs w:val="28"/>
-        </w:rPr>
-      </w:pPr>
     </w:p>
     <w:sectPr>
       <w:pgSz w:w="12240" w:h="15840"/>

</xml_diff>

<commit_message>
Update the script cma.py
The solving of problems is in progress
</commit_message>
<xml_diff>
--- a/examples/eidelyur/MCOOL/all_docs/my_docs/Comparison of Two Approaches.docx
+++ b/examples/eidelyur/MCOOL/all_docs/my_docs/Comparison of Two Approaches.docx
@@ -5,6 +5,122 @@
     <w:p>
       <w:pPr>
         <w:spacing w:after="0"/>
+        <w:jc w:val="both"/>
+        <w:rPr>
+          <w:sz w:val="28"/>
+          <w:szCs w:val="28"/>
+          <w:lang w:val="en"/>
+        </w:rPr>
+      </w:pPr>
+      <w:r>
+        <w:rPr>
+          <w:sz w:val="28"/>
+          <w:szCs w:val="28"/>
+          <w:lang w:val="en"/>
+        </w:rPr>
+        <w:t>Repository</w:t>
+      </w:r>
+      <w:bookmarkStart w:id="0" w:name="_GoBack"/>
+      <w:bookmarkEnd w:id="0"/>
+      <w:r>
+        <w:rPr>
+          <w:sz w:val="28"/>
+          <w:szCs w:val="28"/>
+          <w:lang w:val="en"/>
+        </w:rPr>
+        <w:t xml:space="preserve">: </w:t>
+      </w:r>
+    </w:p>
+    <w:p>
+      <w:pPr>
+        <w:spacing w:after="0"/>
+        <w:jc w:val="both"/>
+        <w:rPr>
+          <w:color w:val="FF0000"/>
+          <w:sz w:val="28"/>
+          <w:szCs w:val="28"/>
+          <w:lang w:val="en"/>
+        </w:rPr>
+      </w:pPr>
+      <w:r>
+        <w:rPr>
+          <w:color w:val="FF0000"/>
+          <w:sz w:val="28"/>
+          <w:szCs w:val="28"/>
+          <w:lang w:val="en"/>
+        </w:rPr>
+        <w:t>My Documents/GitHub/radiasoft/rsfriction/examples/MCOOL/all_docs/my_docs</w:t>
+      </w:r>
+    </w:p>
+    <w:p>
+      <w:pPr>
+        <w:spacing w:after="0"/>
+        <w:jc w:val="both"/>
+        <w:rPr>
+          <w:color w:val="FF0000"/>
+          <w:sz w:val="28"/>
+          <w:szCs w:val="28"/>
+          <w:lang w:val="en"/>
+        </w:rPr>
+      </w:pPr>
+      <w:r>
+        <w:rPr>
+          <w:sz w:val="28"/>
+          <w:szCs w:val="28"/>
+          <w:lang w:val="en"/>
+        </w:rPr>
+        <w:t xml:space="preserve">This </w:t>
+      </w:r>
+      <w:r>
+        <w:rPr>
+          <w:sz w:val="28"/>
+          <w:szCs w:val="28"/>
+          <w:lang w:val="en"/>
+        </w:rPr>
+        <w:t xml:space="preserve">doc: </w:t>
+      </w:r>
+      <w:r>
+        <w:rPr>
+          <w:color w:val="FF0000"/>
+          <w:sz w:val="28"/>
+          <w:szCs w:val="28"/>
+        </w:rPr>
+        <w:t>Comparison of Two Approaches</w:t>
+      </w:r>
+      <w:r>
+        <w:rPr>
+          <w:color w:val="FF0000"/>
+          <w:sz w:val="28"/>
+          <w:szCs w:val="28"/>
+          <w:lang w:val="en"/>
+        </w:rPr>
+        <w:t>.</w:t>
+      </w:r>
+      <w:r>
+        <w:rPr>
+          <w:color w:val="FF0000"/>
+          <w:sz w:val="28"/>
+          <w:szCs w:val="28"/>
+          <w:lang w:val="en"/>
+        </w:rPr>
+        <w:t>docs</w:t>
+      </w:r>
+    </w:p>
+    <w:p>
+      <w:pPr>
+        <w:spacing w:after="0"/>
+        <w:jc w:val="both"/>
+        <w:rPr>
+          <w:color w:val="FF0000"/>
+          <w:sz w:val="16"/>
+          <w:szCs w:val="16"/>
+          <w:lang w:val="en"/>
+        </w:rPr>
+      </w:pPr>
+    </w:p>
+    <w:p>
+      <w:pPr>
+        <w:spacing w:after="0"/>
         <w:jc w:val="center"/>
         <w:rPr>
           <w:b/>
@@ -13,6 +129,7 @@
           <w:u w:val="single"/>
         </w:rPr>
       </w:pPr>
+      <w:bookmarkStart w:id="1" w:name="_Hlk520376613"/>
       <w:r>
         <w:rPr>
           <w:b/>
@@ -40,6 +157,7 @@
         </w:rPr>
         <w:t>Two Approaches</w:t>
       </w:r>
+      <w:bookmarkEnd w:id="1"/>
     </w:p>
     <w:p>
       <w:pPr>
@@ -206,7 +324,7 @@
           <v:shape id="_x0000_i1025" type="#_x0000_t75" style="width:188.25pt;height:27pt" o:ole="">
             <v:imagedata r:id="rId6" o:title=""/>
           </v:shape>
-          <o:OLEObject Type="Embed" ProgID="Equation.DSMT4" ShapeID="_x0000_i1025" DrawAspect="Content" ObjectID="_1593267820" r:id="rId7"/>
+          <o:OLEObject Type="Embed" ProgID="Equation.DSMT4" ShapeID="_x0000_i1025" DrawAspect="Content" ObjectID="_1594119122" r:id="rId7"/>
         </w:object>
       </w:r>
       <w:r>
@@ -226,7 +344,7 @@
           <v:shape id="_x0000_i1026" type="#_x0000_t75" style="width:183.75pt;height:27pt" o:ole="">
             <v:imagedata r:id="rId8" o:title=""/>
           </v:shape>
-          <o:OLEObject Type="Embed" ProgID="Equation.DSMT4" ShapeID="_x0000_i1026" DrawAspect="Content" ObjectID="_1593267821" r:id="rId9"/>
+          <o:OLEObject Type="Embed" ProgID="Equation.DSMT4" ShapeID="_x0000_i1026" DrawAspect="Content" ObjectID="_1594119123" r:id="rId9"/>
         </w:object>
       </w:r>
       <w:r>
@@ -253,7 +371,7 @@
           <v:shape id="_x0000_i1027" type="#_x0000_t75" style="width:137.25pt;height:31.5pt" o:ole="">
             <v:imagedata r:id="rId10" o:title=""/>
           </v:shape>
-          <o:OLEObject Type="Embed" ProgID="Equation.DSMT4" ShapeID="_x0000_i1027" DrawAspect="Content" ObjectID="_1593267822" r:id="rId11"/>
+          <o:OLEObject Type="Embed" ProgID="Equation.DSMT4" ShapeID="_x0000_i1027" DrawAspect="Content" ObjectID="_1594119124" r:id="rId11"/>
         </w:object>
       </w:r>
       <w:r>
@@ -283,7 +401,7 @@
           <v:shape id="_x0000_i1028" type="#_x0000_t75" style="width:294.75pt;height:175.5pt" o:ole="">
             <v:imagedata r:id="rId12" o:title=""/>
           </v:shape>
-          <o:OLEObject Type="Embed" ProgID="Equation.DSMT4" ShapeID="_x0000_i1028" DrawAspect="Content" ObjectID="_1593267823" r:id="rId13"/>
+          <o:OLEObject Type="Embed" ProgID="Equation.DSMT4" ShapeID="_x0000_i1028" DrawAspect="Content" ObjectID="_1594119125" r:id="rId13"/>
         </w:object>
       </w:r>
     </w:p>
@@ -323,25 +441,24 @@
           <v:shape id="_x0000_i1029" type="#_x0000_t75" style="width:201pt;height:186.75pt" o:ole="">
             <v:imagedata r:id="rId14" o:title=""/>
           </v:shape>
-          <o:OLEObject Type="Embed" ProgID="Equation.DSMT4" ShapeID="_x0000_i1029" DrawAspect="Content" ObjectID="_1593267824" r:id="rId15"/>
-        </w:object>
-      </w:r>
-    </w:p>
-    <w:p>
-      <w:pPr>
-        <w:spacing w:after="0"/>
-        <w:jc w:val="both"/>
-        <w:rPr>
-          <w:sz w:val="28"/>
-          <w:szCs w:val="28"/>
-        </w:rPr>
-      </w:pPr>
-      <w:r>
-        <w:rPr>
-          <w:sz w:val="28"/>
-          <w:szCs w:val="28"/>
-        </w:rPr>
-        <w:lastRenderedPageBreak/>
+          <o:OLEObject Type="Embed" ProgID="Equation.DSMT4" ShapeID="_x0000_i1029" DrawAspect="Content" ObjectID="_1594119126" r:id="rId15"/>
+        </w:object>
+      </w:r>
+    </w:p>
+    <w:p>
+      <w:pPr>
+        <w:spacing w:after="0"/>
+        <w:jc w:val="both"/>
+        <w:rPr>
+          <w:sz w:val="28"/>
+          <w:szCs w:val="28"/>
+        </w:rPr>
+      </w:pPr>
+      <w:r>
+        <w:rPr>
+          <w:sz w:val="28"/>
+          <w:szCs w:val="28"/>
+        </w:rPr>
         <w:t xml:space="preserve">In these expressions </w:t>
       </w:r>
       <w:r>
@@ -361,7 +478,7 @@
           <v:shape id="_x0000_i1030" type="#_x0000_t75" style="width:123pt;height:31.5pt" o:ole="">
             <v:imagedata r:id="rId16" o:title=""/>
           </v:shape>
-          <o:OLEObject Type="Embed" ProgID="Equation.DSMT4" ShapeID="_x0000_i1030" DrawAspect="Content" ObjectID="_1593267825" r:id="rId17"/>
+          <o:OLEObject Type="Embed" ProgID="Equation.DSMT4" ShapeID="_x0000_i1030" DrawAspect="Content" ObjectID="_1594119127" r:id="rId17"/>
         </w:object>
       </w:r>
       <w:r>
@@ -381,7 +498,7 @@
           <v:shape id="_x0000_i1031" type="#_x0000_t75" style="width:103.5pt;height:25.5pt" o:ole="">
             <v:imagedata r:id="rId18" o:title=""/>
           </v:shape>
-          <o:OLEObject Type="Embed" ProgID="Equation.DSMT4" ShapeID="_x0000_i1031" DrawAspect="Content" ObjectID="_1593267826" r:id="rId19"/>
+          <o:OLEObject Type="Embed" ProgID="Equation.DSMT4" ShapeID="_x0000_i1031" DrawAspect="Content" ObjectID="_1594119128" r:id="rId19"/>
         </w:object>
       </w:r>
       <w:r>
@@ -473,7 +590,7 @@
           <v:shape id="_x0000_i1032" type="#_x0000_t75" style="width:474pt;height:168pt" o:ole="">
             <v:imagedata r:id="rId20" o:title=""/>
           </v:shape>
-          <o:OLEObject Type="Embed" ProgID="Equation.DSMT4" ShapeID="_x0000_i1032" DrawAspect="Content" ObjectID="_1593267827" r:id="rId21"/>
+          <o:OLEObject Type="Embed" ProgID="Equation.DSMT4" ShapeID="_x0000_i1032" DrawAspect="Content" ObjectID="_1594119129" r:id="rId21"/>
         </w:object>
       </w:r>
     </w:p>
@@ -513,7 +630,7 @@
           <v:shape id="_x0000_i1033" type="#_x0000_t75" style="width:404.25pt;height:51.75pt" o:ole="">
             <v:imagedata r:id="rId22" o:title=""/>
           </v:shape>
-          <o:OLEObject Type="Embed" ProgID="Equation.DSMT4" ShapeID="_x0000_i1033" DrawAspect="Content" ObjectID="_1593267828" r:id="rId23"/>
+          <o:OLEObject Type="Embed" ProgID="Equation.DSMT4" ShapeID="_x0000_i1033" DrawAspect="Content" ObjectID="_1594119130" r:id="rId23"/>
         </w:object>
       </w:r>
     </w:p>
@@ -555,7 +672,7 @@
           <v:shape id="_x0000_i1091" type="#_x0000_t75" style="width:378pt;height:34.5pt" o:ole="">
             <v:imagedata r:id="rId24" o:title=""/>
           </v:shape>
-          <o:OLEObject Type="Embed" ProgID="Equation.DSMT4" ShapeID="_x0000_i1091" DrawAspect="Content" ObjectID="_1593267829" r:id="rId25"/>
+          <o:OLEObject Type="Embed" ProgID="Equation.DSMT4" ShapeID="_x0000_i1091" DrawAspect="Content" ObjectID="_1594119131" r:id="rId25"/>
         </w:object>
       </w:r>
     </w:p>
@@ -596,7 +713,7 @@
           <v:shape id="_x0000_i1093" type="#_x0000_t75" style="width:192.75pt;height:159.75pt" o:ole="">
             <v:imagedata r:id="rId26" o:title=""/>
           </v:shape>
-          <o:OLEObject Type="Embed" ProgID="Equation.DSMT4" ShapeID="_x0000_i1093" DrawAspect="Content" ObjectID="_1593267830" r:id="rId27"/>
+          <o:OLEObject Type="Embed" ProgID="Equation.DSMT4" ShapeID="_x0000_i1093" DrawAspect="Content" ObjectID="_1594119132" r:id="rId27"/>
         </w:object>
       </w:r>
     </w:p>
@@ -636,7 +753,7 @@
           <v:shape id="_x0000_i1036" type="#_x0000_t75" style="width:1in;height:25.5pt" o:ole="">
             <v:imagedata r:id="rId28" o:title=""/>
           </v:shape>
-          <o:OLEObject Type="Embed" ProgID="Equation.DSMT4" ShapeID="_x0000_i1036" DrawAspect="Content" ObjectID="_1593267831" r:id="rId29"/>
+          <o:OLEObject Type="Embed" ProgID="Equation.DSMT4" ShapeID="_x0000_i1036" DrawAspect="Content" ObjectID="_1594119133" r:id="rId29"/>
         </w:object>
       </w:r>
       <w:r>
@@ -663,7 +780,7 @@
         <w:t>:</w:t>
       </w:r>
     </w:p>
-    <w:bookmarkStart w:id="0" w:name="_Hlk508113949"/>
+    <w:bookmarkStart w:id="2" w:name="_Hlk508113949"/>
     <w:p>
       <w:pPr>
         <w:spacing w:after="0"/>
@@ -683,10 +800,10 @@
           <v:shape id="_x0000_i1095" type="#_x0000_t75" style="width:202.5pt;height:159.75pt" o:ole="">
             <v:imagedata r:id="rId30" o:title=""/>
           </v:shape>
-          <o:OLEObject Type="Embed" ProgID="Equation.DSMT4" ShapeID="_x0000_i1095" DrawAspect="Content" ObjectID="_1593267832" r:id="rId31"/>
-        </w:object>
-      </w:r>
-      <w:bookmarkEnd w:id="0"/>
+          <o:OLEObject Type="Embed" ProgID="Equation.DSMT4" ShapeID="_x0000_i1095" DrawAspect="Content" ObjectID="_1594119134" r:id="rId31"/>
+        </w:object>
+      </w:r>
+      <w:bookmarkEnd w:id="2"/>
     </w:p>
     <w:p>
       <w:pPr>
@@ -724,7 +841,7 @@
           <v:shape id="_x0000_i1097" type="#_x0000_t75" style="width:356.25pt;height:69pt" o:ole="">
             <v:imagedata r:id="rId32" o:title=""/>
           </v:shape>
-          <o:OLEObject Type="Embed" ProgID="Equation.DSMT4" ShapeID="_x0000_i1097" DrawAspect="Content" ObjectID="_1593267833" r:id="rId33"/>
+          <o:OLEObject Type="Embed" ProgID="Equation.DSMT4" ShapeID="_x0000_i1097" DrawAspect="Content" ObjectID="_1594119135" r:id="rId33"/>
         </w:object>
       </w:r>
     </w:p>
@@ -871,7 +988,7 @@
           <v:shape id="_x0000_i1039" type="#_x0000_t75" style="width:321.75pt;height:173.25pt" o:ole="">
             <v:imagedata r:id="rId34" o:title=""/>
           </v:shape>
-          <o:OLEObject Type="Embed" ProgID="Equation.DSMT4" ShapeID="_x0000_i1039" DrawAspect="Content" ObjectID="_1593267834" r:id="rId35"/>
+          <o:OLEObject Type="Embed" ProgID="Equation.DSMT4" ShapeID="_x0000_i1039" DrawAspect="Content" ObjectID="_1594119136" r:id="rId35"/>
         </w:object>
       </w:r>
     </w:p>
@@ -900,7 +1017,7 @@
           <v:shape id="_x0000_i1040" type="#_x0000_t75" style="width:49.5pt;height:25.5pt" o:ole="">
             <v:imagedata r:id="rId36" o:title=""/>
           </v:shape>
-          <o:OLEObject Type="Embed" ProgID="Equation.DSMT4" ShapeID="_x0000_i1040" DrawAspect="Content" ObjectID="_1593267835" r:id="rId37"/>
+          <o:OLEObject Type="Embed" ProgID="Equation.DSMT4" ShapeID="_x0000_i1040" DrawAspect="Content" ObjectID="_1594119137" r:id="rId37"/>
         </w:object>
       </w:r>
       <w:r>
@@ -930,7 +1047,7 @@
           <v:shape id="_x0000_i1103" type="#_x0000_t75" style="width:372pt;height:51.75pt" o:ole="">
             <v:imagedata r:id="rId38" o:title=""/>
           </v:shape>
-          <o:OLEObject Type="Embed" ProgID="Equation.DSMT4" ShapeID="_x0000_i1103" DrawAspect="Content" ObjectID="_1593267836" r:id="rId39"/>
+          <o:OLEObject Type="Embed" ProgID="Equation.DSMT4" ShapeID="_x0000_i1103" DrawAspect="Content" ObjectID="_1594119138" r:id="rId39"/>
         </w:object>
       </w:r>
     </w:p>
@@ -966,7 +1083,7 @@
           <v:shape id="_x0000_i1101" type="#_x0000_t75" style="width:319.5pt;height:33pt" o:ole="">
             <v:imagedata r:id="rId40" o:title=""/>
           </v:shape>
-          <o:OLEObject Type="Embed" ProgID="Equation.DSMT4" ShapeID="_x0000_i1101" DrawAspect="Content" ObjectID="_1593267837" r:id="rId41"/>
+          <o:OLEObject Type="Embed" ProgID="Equation.DSMT4" ShapeID="_x0000_i1101" DrawAspect="Content" ObjectID="_1594119139" r:id="rId41"/>
         </w:object>
       </w:r>
     </w:p>
@@ -1005,7 +1122,7 @@
           <v:shape id="_x0000_i1105" type="#_x0000_t75" style="width:429.75pt;height:174.75pt" o:ole="">
             <v:imagedata r:id="rId42" o:title=""/>
           </v:shape>
-          <o:OLEObject Type="Embed" ProgID="Equation.DSMT4" ShapeID="_x0000_i1105" DrawAspect="Content" ObjectID="_1593267838" r:id="rId43"/>
+          <o:OLEObject Type="Embed" ProgID="Equation.DSMT4" ShapeID="_x0000_i1105" DrawAspect="Content" ObjectID="_1594119140" r:id="rId43"/>
         </w:object>
       </w:r>
     </w:p>
@@ -1052,7 +1169,7 @@
           <v:shape id="_x0000_i1044" type="#_x0000_t75" style="width:404.25pt;height:51.75pt" o:ole="">
             <v:imagedata r:id="rId22" o:title=""/>
           </v:shape>
-          <o:OLEObject Type="Embed" ProgID="Equation.DSMT4" ShapeID="_x0000_i1044" DrawAspect="Content" ObjectID="_1593267839" r:id="rId44"/>
+          <o:OLEObject Type="Embed" ProgID="Equation.DSMT4" ShapeID="_x0000_i1044" DrawAspect="Content" ObjectID="_1594119141" r:id="rId44"/>
         </w:object>
       </w:r>
     </w:p>
@@ -1077,7 +1194,7 @@
         <w:t>It is easy to see that</w:t>
       </w:r>
     </w:p>
-    <w:bookmarkStart w:id="1" w:name="_Hlk508172725"/>
+    <w:bookmarkStart w:id="3" w:name="_Hlk508172725"/>
     <w:p>
       <w:pPr>
         <w:spacing w:after="0"/>
@@ -1097,10 +1214,10 @@
           <v:shape id="_x0000_i1107" type="#_x0000_t75" style="width:63.75pt;height:27pt" o:ole="">
             <v:imagedata r:id="rId45" o:title=""/>
           </v:shape>
-          <o:OLEObject Type="Embed" ProgID="Equation.DSMT4" ShapeID="_x0000_i1107" DrawAspect="Content" ObjectID="_1593267840" r:id="rId46"/>
-        </w:object>
-      </w:r>
-      <w:bookmarkEnd w:id="1"/>
+          <o:OLEObject Type="Embed" ProgID="Equation.DSMT4" ShapeID="_x0000_i1107" DrawAspect="Content" ObjectID="_1594119142" r:id="rId46"/>
+        </w:object>
+      </w:r>
+      <w:bookmarkEnd w:id="3"/>
     </w:p>
     <w:p>
       <w:pPr>
@@ -1143,7 +1260,7 @@
         </w:rPr>
         <w:t xml:space="preserve"> ion is at the origin </w:t>
       </w:r>
-      <w:bookmarkStart w:id="2" w:name="_Hlk508175112"/>
+      <w:bookmarkStart w:id="4" w:name="_Hlk508175112"/>
       <w:r>
         <w:rPr>
           <w:sz w:val="28"/>
@@ -1162,10 +1279,10 @@
           <v:shape id="_x0000_i1046" type="#_x0000_t75" style="width:1in;height:25.5pt" o:ole="">
             <v:imagedata r:id="rId47" o:title=""/>
           </v:shape>
-          <o:OLEObject Type="Embed" ProgID="Equation.DSMT4" ShapeID="_x0000_i1046" DrawAspect="Content" ObjectID="_1593267841" r:id="rId48"/>
-        </w:object>
-      </w:r>
-      <w:bookmarkEnd w:id="2"/>
+          <o:OLEObject Type="Embed" ProgID="Equation.DSMT4" ShapeID="_x0000_i1046" DrawAspect="Content" ObjectID="_1594119143" r:id="rId48"/>
+        </w:object>
+      </w:r>
+      <w:bookmarkEnd w:id="4"/>
       <w:r>
         <w:rPr>
           <w:sz w:val="28"/>
@@ -1209,7 +1326,7 @@
           <v:shape id="_x0000_i1047" type="#_x0000_t75" style="width:284.25pt;height:165pt" o:ole="">
             <v:imagedata r:id="rId49" o:title=""/>
           </v:shape>
-          <o:OLEObject Type="Embed" ProgID="Equation.DSMT4" ShapeID="_x0000_i1047" DrawAspect="Content" ObjectID="_1593267842" r:id="rId50"/>
+          <o:OLEObject Type="Embed" ProgID="Equation.DSMT4" ShapeID="_x0000_i1047" DrawAspect="Content" ObjectID="_1594119144" r:id="rId50"/>
         </w:object>
       </w:r>
     </w:p>
@@ -1248,7 +1365,7 @@
           <v:shape id="_x0000_i1109" type="#_x0000_t75" style="width:271.5pt;height:171.75pt" o:ole="">
             <v:imagedata r:id="rId51" o:title=""/>
           </v:shape>
-          <o:OLEObject Type="Embed" ProgID="Equation.DSMT4" ShapeID="_x0000_i1109" DrawAspect="Content" ObjectID="_1593267843" r:id="rId52"/>
+          <o:OLEObject Type="Embed" ProgID="Equation.DSMT4" ShapeID="_x0000_i1109" DrawAspect="Content" ObjectID="_1594119145" r:id="rId52"/>
         </w:object>
       </w:r>
     </w:p>
@@ -1288,7 +1405,7 @@
           <v:shape id="_x0000_i1049" type="#_x0000_t75" style="width:452.25pt;height:55.5pt" o:ole="">
             <v:imagedata r:id="rId53" o:title=""/>
           </v:shape>
-          <o:OLEObject Type="Embed" ProgID="Equation.DSMT4" ShapeID="_x0000_i1049" DrawAspect="Content" ObjectID="_1593267844" r:id="rId54"/>
+          <o:OLEObject Type="Embed" ProgID="Equation.DSMT4" ShapeID="_x0000_i1049" DrawAspect="Content" ObjectID="_1594119146" r:id="rId54"/>
         </w:object>
       </w:r>
     </w:p>
@@ -1328,7 +1445,7 @@
           <v:shape id="_x0000_i1050" type="#_x0000_t75" style="width:377.25pt;height:33pt" o:ole="">
             <v:imagedata r:id="rId55" o:title=""/>
           </v:shape>
-          <o:OLEObject Type="Embed" ProgID="Equation.DSMT4" ShapeID="_x0000_i1050" DrawAspect="Content" ObjectID="_1593267845" r:id="rId56"/>
+          <o:OLEObject Type="Embed" ProgID="Equation.DSMT4" ShapeID="_x0000_i1050" DrawAspect="Content" ObjectID="_1594119147" r:id="rId56"/>
         </w:object>
       </w:r>
     </w:p>
@@ -1425,7 +1542,7 @@
           <v:shape id="_x0000_i1051" type="#_x0000_t75" style="width:1in;height:25.5pt" o:ole="">
             <v:imagedata r:id="rId47" o:title=""/>
           </v:shape>
-          <o:OLEObject Type="Embed" ProgID="Equation.DSMT4" ShapeID="_x0000_i1051" DrawAspect="Content" ObjectID="_1593267846" r:id="rId57"/>
+          <o:OLEObject Type="Embed" ProgID="Equation.DSMT4" ShapeID="_x0000_i1051" DrawAspect="Content" ObjectID="_1594119148" r:id="rId57"/>
         </w:object>
       </w:r>
       <w:r>
@@ -1485,7 +1602,7 @@
           <v:shape id="_x0000_i1052" type="#_x0000_t75" style="width:22.5pt;height:25.5pt" o:ole="">
             <v:imagedata r:id="rId58" o:title=""/>
           </v:shape>
-          <o:OLEObject Type="Embed" ProgID="Equation.DSMT4" ShapeID="_x0000_i1052" DrawAspect="Content" ObjectID="_1593267847" r:id="rId59"/>
+          <o:OLEObject Type="Embed" ProgID="Equation.DSMT4" ShapeID="_x0000_i1052" DrawAspect="Content" ObjectID="_1594119149" r:id="rId59"/>
         </w:object>
       </w:r>
       <w:r>
@@ -1514,7 +1631,7 @@
           <v:shape id="_x0000_i1053" type="#_x0000_t75" style="width:105pt;height:28.5pt" o:ole="">
             <v:imagedata r:id="rId60" o:title=""/>
           </v:shape>
-          <o:OLEObject Type="Embed" ProgID="Equation.DSMT4" ShapeID="_x0000_i1053" DrawAspect="Content" ObjectID="_1593267848" r:id="rId61"/>
+          <o:OLEObject Type="Embed" ProgID="Equation.DSMT4" ShapeID="_x0000_i1053" DrawAspect="Content" ObjectID="_1594119150" r:id="rId61"/>
         </w:object>
       </w:r>
       <w:r>
@@ -1564,7 +1681,7 @@
           <v:shape id="_x0000_i1054" type="#_x0000_t75" style="width:123pt;height:27pt" o:ole="">
             <v:imagedata r:id="rId62" o:title=""/>
           </v:shape>
-          <o:OLEObject Type="Embed" ProgID="Equation.DSMT4" ShapeID="_x0000_i1054" DrawAspect="Content" ObjectID="_1593267849" r:id="rId63"/>
+          <o:OLEObject Type="Embed" ProgID="Equation.DSMT4" ShapeID="_x0000_i1054" DrawAspect="Content" ObjectID="_1594119151" r:id="rId63"/>
         </w:object>
       </w:r>
       <w:r>
@@ -1574,7 +1691,7 @@
         </w:rPr>
         <w:t xml:space="preserve">. For magnetic field </w:t>
       </w:r>
-      <w:bookmarkStart w:id="3" w:name="_Hlk508115934"/>
+      <w:bookmarkStart w:id="5" w:name="_Hlk508115934"/>
       <w:r>
         <w:rPr>
           <w:position w:val="-6"/>
@@ -1585,10 +1702,10 @@
           <v:shape id="_x0000_i1055" type="#_x0000_t75" style="width:75pt;height:23.25pt" o:ole="">
             <v:imagedata r:id="rId64" o:title=""/>
           </v:shape>
-          <o:OLEObject Type="Embed" ProgID="Equation.DSMT4" ShapeID="_x0000_i1055" DrawAspect="Content" ObjectID="_1593267850" r:id="rId65"/>
-        </w:object>
-      </w:r>
-      <w:bookmarkEnd w:id="3"/>
+          <o:OLEObject Type="Embed" ProgID="Equation.DSMT4" ShapeID="_x0000_i1055" DrawAspect="Content" ObjectID="_1594119152" r:id="rId65"/>
+        </w:object>
+      </w:r>
+      <w:bookmarkEnd w:id="5"/>
       <w:r>
         <w:rPr>
           <w:sz w:val="28"/>
@@ -1596,7 +1713,7 @@
         </w:rPr>
         <w:t xml:space="preserve"> the Larmor frequency equals </w:t>
       </w:r>
-      <w:bookmarkStart w:id="4" w:name="_Hlk508116021"/>
+      <w:bookmarkStart w:id="6" w:name="_Hlk508116021"/>
       <w:r>
         <w:rPr>
           <w:position w:val="-12"/>
@@ -1607,10 +1724,10 @@
           <v:shape id="_x0000_i1056" type="#_x0000_t75" style="width:141.75pt;height:27pt" o:ole="">
             <v:imagedata r:id="rId66" o:title=""/>
           </v:shape>
-          <o:OLEObject Type="Embed" ProgID="Equation.DSMT4" ShapeID="_x0000_i1056" DrawAspect="Content" ObjectID="_1593267851" r:id="rId67"/>
-        </w:object>
-      </w:r>
-      <w:bookmarkEnd w:id="4"/>
+          <o:OLEObject Type="Embed" ProgID="Equation.DSMT4" ShapeID="_x0000_i1056" DrawAspect="Content" ObjectID="_1594119153" r:id="rId67"/>
+        </w:object>
+      </w:r>
+      <w:bookmarkEnd w:id="6"/>
       <w:r>
         <w:rPr>
           <w:sz w:val="28"/>
@@ -1635,7 +1752,7 @@
           <v:shape id="_x0000_i1057" type="#_x0000_t75" style="width:174pt;height:27pt" o:ole="">
             <v:imagedata r:id="rId68" o:title=""/>
           </v:shape>
-          <o:OLEObject Type="Embed" ProgID="Equation.DSMT4" ShapeID="_x0000_i1057" DrawAspect="Content" ObjectID="_1593267852" r:id="rId69"/>
+          <o:OLEObject Type="Embed" ProgID="Equation.DSMT4" ShapeID="_x0000_i1057" DrawAspect="Content" ObjectID="_1594119154" r:id="rId69"/>
         </w:object>
       </w:r>
       <w:r>
@@ -1683,7 +1800,7 @@
           <v:shape id="_x0000_i1058" type="#_x0000_t75" style="width:83.25pt;height:25.5pt" o:ole="">
             <v:imagedata r:id="rId70" o:title=""/>
           </v:shape>
-          <o:OLEObject Type="Embed" ProgID="Equation.DSMT4" ShapeID="_x0000_i1058" DrawAspect="Content" ObjectID="_1593267853" r:id="rId71"/>
+          <o:OLEObject Type="Embed" ProgID="Equation.DSMT4" ShapeID="_x0000_i1058" DrawAspect="Content" ObjectID="_1594119155" r:id="rId71"/>
         </w:object>
       </w:r>
       <w:r>
@@ -1738,7 +1855,7 @@
           <v:shape id="_x0000_i1134" type="#_x0000_t75" style="width:76.5pt;height:25.5pt" o:ole="">
             <v:imagedata r:id="rId72" o:title=""/>
           </v:shape>
-          <o:OLEObject Type="Embed" ProgID="Equation.DSMT4" ShapeID="_x0000_i1134" DrawAspect="Content" ObjectID="_1593267854" r:id="rId73"/>
+          <o:OLEObject Type="Embed" ProgID="Equation.DSMT4" ShapeID="_x0000_i1134" DrawAspect="Content" ObjectID="_1594119156" r:id="rId73"/>
         </w:object>
       </w:r>
       <w:r>
@@ -1795,7 +1912,6 @@
           <w:sz w:val="28"/>
           <w:szCs w:val="28"/>
         </w:rPr>
-        <w:lastRenderedPageBreak/>
         <w:drawing>
           <wp:inline distT="0" distB="0" distL="0" distR="0">
             <wp:extent cx="3081743" cy="2322830"/>
@@ -1993,7 +2109,7 @@
           <v:shape id="_x0000_i1136" type="#_x0000_t75" style="width:481.5pt;height:27pt" o:ole="">
             <v:imagedata r:id="rId77" o:title=""/>
           </v:shape>
-          <o:OLEObject Type="Embed" ProgID="Equation.DSMT4" ShapeID="_x0000_i1136" DrawAspect="Content" ObjectID="_1593267855" r:id="rId78"/>
+          <o:OLEObject Type="Embed" ProgID="Equation.DSMT4" ShapeID="_x0000_i1136" DrawAspect="Content" ObjectID="_1594119157" r:id="rId78"/>
         </w:object>
       </w:r>
     </w:p>
@@ -2023,7 +2139,7 @@
           <v:shape id="_x0000_i1138" type="#_x0000_t75" style="width:195pt;height:33pt" o:ole="">
             <v:imagedata r:id="rId79" o:title=""/>
           </v:shape>
-          <o:OLEObject Type="Embed" ProgID="Equation.DSMT4" ShapeID="_x0000_i1138" DrawAspect="Content" ObjectID="_1593267856" r:id="rId80"/>
+          <o:OLEObject Type="Embed" ProgID="Equation.DSMT4" ShapeID="_x0000_i1138" DrawAspect="Content" ObjectID="_1594119158" r:id="rId80"/>
         </w:object>
       </w:r>
       <w:r>
@@ -2055,6 +2171,7 @@
           <w:sz w:val="28"/>
           <w:szCs w:val="28"/>
         </w:rPr>
+        <w:lastRenderedPageBreak/>
         <w:t xml:space="preserve"> </w:t>
       </w:r>
       <w:r>
@@ -2067,7 +2184,7 @@
           <v:shape id="_x0000_i1140" type="#_x0000_t75" style="width:469.5pt;height:54.75pt" o:ole="">
             <v:imagedata r:id="rId81" o:title=""/>
           </v:shape>
-          <o:OLEObject Type="Embed" ProgID="Equation.DSMT4" ShapeID="_x0000_i1140" DrawAspect="Content" ObjectID="_1593267857" r:id="rId82"/>
+          <o:OLEObject Type="Embed" ProgID="Equation.DSMT4" ShapeID="_x0000_i1140" DrawAspect="Content" ObjectID="_1594119159" r:id="rId82"/>
         </w:object>
       </w:r>
     </w:p>
@@ -2125,7 +2242,7 @@
           <v:shape id="_x0000_i1121" type="#_x0000_t75" style="width:27pt;height:25.5pt" o:ole="">
             <v:imagedata r:id="rId83" o:title=""/>
           </v:shape>
-          <o:OLEObject Type="Embed" ProgID="Equation.DSMT4" ShapeID="_x0000_i1121" DrawAspect="Content" ObjectID="_1593267858" r:id="rId84"/>
+          <o:OLEObject Type="Embed" ProgID="Equation.DSMT4" ShapeID="_x0000_i1121" DrawAspect="Content" ObjectID="_1594119160" r:id="rId84"/>
         </w:object>
       </w:r>
       <w:r>
@@ -2145,7 +2262,7 @@
           <v:shape id="_x0000_i1119" type="#_x0000_t75" style="width:27pt;height:25.5pt" o:ole="">
             <v:imagedata r:id="rId85" o:title=""/>
           </v:shape>
-          <o:OLEObject Type="Embed" ProgID="Equation.DSMT4" ShapeID="_x0000_i1119" DrawAspect="Content" ObjectID="_1593267859" r:id="rId86"/>
+          <o:OLEObject Type="Embed" ProgID="Equation.DSMT4" ShapeID="_x0000_i1119" DrawAspect="Content" ObjectID="_1594119161" r:id="rId86"/>
         </w:object>
       </w:r>
       <w:r>
@@ -2179,7 +2296,6 @@
           <w:sz w:val="28"/>
           <w:szCs w:val="28"/>
         </w:rPr>
-        <w:lastRenderedPageBreak/>
         <w:drawing>
           <wp:inline distT="0" distB="0" distL="0" distR="0">
             <wp:extent cx="2961978" cy="2232559"/>
@@ -2400,7 +2516,7 @@
           <v:shape id="_x0000_i1128" type="#_x0000_t75" style="width:21pt;height:25.5pt" o:ole="">
             <v:imagedata r:id="rId90" o:title=""/>
           </v:shape>
-          <o:OLEObject Type="Embed" ProgID="Equation.DSMT4" ShapeID="_x0000_i1128" DrawAspect="Content" ObjectID="_1593267860" r:id="rId91"/>
+          <o:OLEObject Type="Embed" ProgID="Equation.DSMT4" ShapeID="_x0000_i1128" DrawAspect="Content" ObjectID="_1594119162" r:id="rId91"/>
         </w:object>
       </w:r>
       <w:r>
@@ -2420,7 +2536,7 @@
           <v:shape id="_x0000_i1131" type="#_x0000_t75" style="width:22.5pt;height:25.5pt" o:ole="">
             <v:imagedata r:id="rId92" o:title=""/>
           </v:shape>
-          <o:OLEObject Type="Embed" ProgID="Equation.DSMT4" ShapeID="_x0000_i1131" DrawAspect="Content" ObjectID="_1593267861" r:id="rId93"/>
+          <o:OLEObject Type="Embed" ProgID="Equation.DSMT4" ShapeID="_x0000_i1131" DrawAspect="Content" ObjectID="_1594119163" r:id="rId93"/>
         </w:object>
       </w:r>
       <w:r>
@@ -2457,7 +2573,7 @@
           <v:shape id="_x0000_i1147" type="#_x0000_t75" style="width:438pt;height:108.75pt" o:ole="">
             <v:imagedata r:id="rId94" o:title=""/>
           </v:shape>
-          <o:OLEObject Type="Embed" ProgID="Equation.DSMT4" ShapeID="_x0000_i1147" DrawAspect="Content" ObjectID="_1593267862" r:id="rId95"/>
+          <o:OLEObject Type="Embed" ProgID="Equation.DSMT4" ShapeID="_x0000_i1147" DrawAspect="Content" ObjectID="_1594119164" r:id="rId95"/>
         </w:object>
       </w:r>
     </w:p>
@@ -2497,7 +2613,7 @@
           <v:shape id="_x0000_i1151" type="#_x0000_t75" style="width:388.5pt;height:105.75pt" o:ole="">
             <v:imagedata r:id="rId96" o:title=""/>
           </v:shape>
-          <o:OLEObject Type="Embed" ProgID="Equation.DSMT4" ShapeID="_x0000_i1151" DrawAspect="Content" ObjectID="_1593267863" r:id="rId97"/>
+          <o:OLEObject Type="Embed" ProgID="Equation.DSMT4" ShapeID="_x0000_i1151" DrawAspect="Content" ObjectID="_1594119165" r:id="rId97"/>
         </w:object>
       </w:r>
     </w:p>
@@ -2541,7 +2657,7 @@
         </w:rPr>
         <w:t xml:space="preserve">rst term in the expression for </w:t>
       </w:r>
-      <w:bookmarkStart w:id="5" w:name="_Hlk508118321"/>
+      <w:bookmarkStart w:id="7" w:name="_Hlk508118321"/>
       <w:r>
         <w:rPr>
           <w:position w:val="-12"/>
@@ -2552,10 +2668,10 @@
           <v:shape id="_x0000_i1063" type="#_x0000_t75" style="width:105.75pt;height:27pt" o:ole="">
             <v:imagedata r:id="rId98" o:title=""/>
           </v:shape>
-          <o:OLEObject Type="Embed" ProgID="Equation.DSMT4" ShapeID="_x0000_i1063" DrawAspect="Content" ObjectID="_1593267864" r:id="rId99"/>
-        </w:object>
-      </w:r>
-      <w:bookmarkEnd w:id="5"/>
+          <o:OLEObject Type="Embed" ProgID="Equation.DSMT4" ShapeID="_x0000_i1063" DrawAspect="Content" ObjectID="_1594119166" r:id="rId99"/>
+        </w:object>
+      </w:r>
+      <w:bookmarkEnd w:id="7"/>
       <w:r>
         <w:rPr>
           <w:sz w:val="28"/>
@@ -2587,7 +2703,7 @@
           <v:shape id="_x0000_i1064" type="#_x0000_t75" style="width:1in;height:27pt" o:ole="">
             <v:imagedata r:id="rId100" o:title=""/>
           </v:shape>
-          <o:OLEObject Type="Embed" ProgID="Equation.DSMT4" ShapeID="_x0000_i1064" DrawAspect="Content" ObjectID="_1593267865" r:id="rId101"/>
+          <o:OLEObject Type="Embed" ProgID="Equation.DSMT4" ShapeID="_x0000_i1064" DrawAspect="Content" ObjectID="_1594119167" r:id="rId101"/>
         </w:object>
       </w:r>
       <w:r>
@@ -2618,7 +2734,7 @@
           <v:shape id="_x0000_i1153" type="#_x0000_t75" style="width:502.5pt;height:58.5pt" o:ole="">
             <v:imagedata r:id="rId102" o:title=""/>
           </v:shape>
-          <o:OLEObject Type="Embed" ProgID="Equation.DSMT4" ShapeID="_x0000_i1153" DrawAspect="Content" ObjectID="_1593267866" r:id="rId103"/>
+          <o:OLEObject Type="Embed" ProgID="Equation.DSMT4" ShapeID="_x0000_i1153" DrawAspect="Content" ObjectID="_1594119168" r:id="rId103"/>
         </w:object>
       </w:r>
     </w:p>
@@ -2669,7 +2785,7 @@
           <v:shape id="_x0000_i1155" type="#_x0000_t75" style="width:252pt;height:52.5pt" o:ole="">
             <v:imagedata r:id="rId104" o:title=""/>
           </v:shape>
-          <o:OLEObject Type="Embed" ProgID="Equation.DSMT4" ShapeID="_x0000_i1155" DrawAspect="Content" ObjectID="_1593267867" r:id="rId105"/>
+          <o:OLEObject Type="Embed" ProgID="Equation.DSMT4" ShapeID="_x0000_i1155" DrawAspect="Content" ObjectID="_1594119169" r:id="rId105"/>
         </w:object>
       </w:r>
     </w:p>
@@ -2710,7 +2826,7 @@
           <v:shape id="_x0000_i1157" type="#_x0000_t75" style="width:440.25pt;height:55.5pt" o:ole="">
             <v:imagedata r:id="rId106" o:title=""/>
           </v:shape>
-          <o:OLEObject Type="Embed" ProgID="Equation.DSMT4" ShapeID="_x0000_i1157" DrawAspect="Content" ObjectID="_1593267868" r:id="rId107"/>
+          <o:OLEObject Type="Embed" ProgID="Equation.DSMT4" ShapeID="_x0000_i1157" DrawAspect="Content" ObjectID="_1594119170" r:id="rId107"/>
         </w:object>
       </w:r>
     </w:p>
@@ -2734,7 +2850,7 @@
           <v:shape id="_x0000_i1159" type="#_x0000_t75" style="width:392.25pt;height:54pt" o:ole="">
             <v:imagedata r:id="rId108" o:title=""/>
           </v:shape>
-          <o:OLEObject Type="Embed" ProgID="Equation.DSMT4" ShapeID="_x0000_i1159" DrawAspect="Content" ObjectID="_1593267869" r:id="rId109"/>
+          <o:OLEObject Type="Embed" ProgID="Equation.DSMT4" ShapeID="_x0000_i1159" DrawAspect="Content" ObjectID="_1594119171" r:id="rId109"/>
         </w:object>
       </w:r>
     </w:p>
@@ -2764,7 +2880,7 @@
           <v:shape id="_x0000_i1069" type="#_x0000_t75" style="width:120pt;height:27pt" o:ole="">
             <v:imagedata r:id="rId110" o:title=""/>
           </v:shape>
-          <o:OLEObject Type="Embed" ProgID="Equation.DSMT4" ShapeID="_x0000_i1069" DrawAspect="Content" ObjectID="_1593267870" r:id="rId111"/>
+          <o:OLEObject Type="Embed" ProgID="Equation.DSMT4" ShapeID="_x0000_i1069" DrawAspect="Content" ObjectID="_1594119172" r:id="rId111"/>
         </w:object>
       </w:r>
       <w:r>
@@ -2784,7 +2900,7 @@
           <v:shape id="_x0000_i1070" type="#_x0000_t75" style="width:107.25pt;height:27pt" o:ole="">
             <v:imagedata r:id="rId112" o:title=""/>
           </v:shape>
-          <o:OLEObject Type="Embed" ProgID="Equation.DSMT4" ShapeID="_x0000_i1070" DrawAspect="Content" ObjectID="_1593267871" r:id="rId113"/>
+          <o:OLEObject Type="Embed" ProgID="Equation.DSMT4" ShapeID="_x0000_i1070" DrawAspect="Content" ObjectID="_1594119173" r:id="rId113"/>
         </w:object>
       </w:r>
       <w:r>
@@ -2814,7 +2930,7 @@
           <v:shape id="_x0000_i1161" type="#_x0000_t75" style="width:339.75pt;height:93.75pt" o:ole="">
             <v:imagedata r:id="rId114" o:title=""/>
           </v:shape>
-          <o:OLEObject Type="Embed" ProgID="Equation.DSMT4" ShapeID="_x0000_i1161" DrawAspect="Content" ObjectID="_1593267872" r:id="rId115"/>
+          <o:OLEObject Type="Embed" ProgID="Equation.DSMT4" ShapeID="_x0000_i1161" DrawAspect="Content" ObjectID="_1594119174" r:id="rId115"/>
         </w:object>
       </w:r>
     </w:p>
@@ -2855,8 +2971,7 @@
         <w:t xml:space="preserve"> for “ME” approach we have the following result:</w:t>
       </w:r>
     </w:p>
-    <w:bookmarkStart w:id="6" w:name="_Hlk508177450"/>
-    <w:bookmarkStart w:id="7" w:name="_GoBack"/>
+    <w:bookmarkStart w:id="8" w:name="_Hlk508177450"/>
     <w:p>
       <w:pPr>
         <w:spacing w:after="0"/>
@@ -2876,11 +2991,10 @@
           <v:shape id="_x0000_i1163" type="#_x0000_t75" style="width:414pt;height:52.5pt" o:ole="">
             <v:imagedata r:id="rId116" o:title=""/>
           </v:shape>
-          <o:OLEObject Type="Embed" ProgID="Equation.DSMT4" ShapeID="_x0000_i1163" DrawAspect="Content" ObjectID="_1593267873" r:id="rId117"/>
-        </w:object>
-      </w:r>
-      <w:bookmarkEnd w:id="6"/>
-      <w:bookmarkEnd w:id="7"/>
+          <o:OLEObject Type="Embed" ProgID="Equation.DSMT4" ShapeID="_x0000_i1163" DrawAspect="Content" ObjectID="_1594119175" r:id="rId117"/>
+        </w:object>
+      </w:r>
+      <w:bookmarkEnd w:id="8"/>
     </w:p>
     <w:p>
       <w:pPr>
@@ -2915,7 +3029,7 @@
           <v:shape id="_x0000_i1073" type="#_x0000_t75" style="width:102.75pt;height:27pt" o:ole="">
             <v:imagedata r:id="rId118" o:title=""/>
           </v:shape>
-          <o:OLEObject Type="Embed" ProgID="Equation.DSMT4" ShapeID="_x0000_i1073" DrawAspect="Content" ObjectID="_1593267874" r:id="rId119"/>
+          <o:OLEObject Type="Embed" ProgID="Equation.DSMT4" ShapeID="_x0000_i1073" DrawAspect="Content" ObjectID="_1594119176" r:id="rId119"/>
         </w:object>
       </w:r>
       <w:r>
@@ -3019,8 +3133,8 @@
         </w:rPr>
         <w:t xml:space="preserve">differences between pairs </w:t>
       </w:r>
-      <w:bookmarkStart w:id="8" w:name="_Hlk508178083"/>
-      <w:bookmarkStart w:id="9" w:name="_Hlk508178106"/>
+      <w:bookmarkStart w:id="9" w:name="_Hlk508178083"/>
+      <w:bookmarkStart w:id="10" w:name="_Hlk508178106"/>
       <w:r>
         <w:rPr>
           <w:position w:val="-12"/>
@@ -3031,10 +3145,10 @@
           <v:shape id="_x0000_i1074" type="#_x0000_t75" style="width:19.5pt;height:25.5pt" o:ole="">
             <v:imagedata r:id="rId120" o:title=""/>
           </v:shape>
-          <o:OLEObject Type="Embed" ProgID="Equation.DSMT4" ShapeID="_x0000_i1074" DrawAspect="Content" ObjectID="_1593267875" r:id="rId121"/>
-        </w:object>
-      </w:r>
-      <w:bookmarkEnd w:id="8"/>
+          <o:OLEObject Type="Embed" ProgID="Equation.DSMT4" ShapeID="_x0000_i1074" DrawAspect="Content" ObjectID="_1594119177" r:id="rId121"/>
+        </w:object>
+      </w:r>
+      <w:bookmarkEnd w:id="9"/>
       <w:r>
         <w:rPr>
           <w:sz w:val="28"/>
@@ -3052,7 +3166,7 @@
           <v:shape id="_x0000_i1075" type="#_x0000_t75" style="width:19.5pt;height:27pt" o:ole="">
             <v:imagedata r:id="rId122" o:title=""/>
           </v:shape>
-          <o:OLEObject Type="Embed" ProgID="Equation.DSMT4" ShapeID="_x0000_i1075" DrawAspect="Content" ObjectID="_1593267876" r:id="rId123"/>
+          <o:OLEObject Type="Embed" ProgID="Equation.DSMT4" ShapeID="_x0000_i1075" DrawAspect="Content" ObjectID="_1594119178" r:id="rId123"/>
         </w:object>
       </w:r>
       <w:r>
@@ -3062,7 +3176,7 @@
         </w:rPr>
         <w:t xml:space="preserve">, </w:t>
       </w:r>
-      <w:bookmarkEnd w:id="9"/>
+      <w:bookmarkEnd w:id="10"/>
       <w:r>
         <w:rPr>
           <w:position w:val="-12"/>
@@ -3073,7 +3187,7 @@
           <v:shape id="_x0000_i1076" type="#_x0000_t75" style="width:21pt;height:25.5pt" o:ole="">
             <v:imagedata r:id="rId124" o:title=""/>
           </v:shape>
-          <o:OLEObject Type="Embed" ProgID="Equation.DSMT4" ShapeID="_x0000_i1076" DrawAspect="Content" ObjectID="_1593267877" r:id="rId125"/>
+          <o:OLEObject Type="Embed" ProgID="Equation.DSMT4" ShapeID="_x0000_i1076" DrawAspect="Content" ObjectID="_1594119179" r:id="rId125"/>
         </w:object>
       </w:r>
       <w:r>
@@ -3093,7 +3207,7 @@
           <v:shape id="_x0000_i1077" type="#_x0000_t75" style="width:21pt;height:27pt" o:ole="">
             <v:imagedata r:id="rId126" o:title=""/>
           </v:shape>
-          <o:OLEObject Type="Embed" ProgID="Equation.DSMT4" ShapeID="_x0000_i1077" DrawAspect="Content" ObjectID="_1593267878" r:id="rId127"/>
+          <o:OLEObject Type="Embed" ProgID="Equation.DSMT4" ShapeID="_x0000_i1077" DrawAspect="Content" ObjectID="_1594119180" r:id="rId127"/>
         </w:object>
       </w:r>
       <w:r>
@@ -3113,7 +3227,7 @@
           <v:shape id="_x0000_i1078" type="#_x0000_t75" style="width:21pt;height:25.5pt" o:ole="">
             <v:imagedata r:id="rId128" o:title=""/>
           </v:shape>
-          <o:OLEObject Type="Embed" ProgID="Equation.DSMT4" ShapeID="_x0000_i1078" DrawAspect="Content" ObjectID="_1593267879" r:id="rId129"/>
+          <o:OLEObject Type="Embed" ProgID="Equation.DSMT4" ShapeID="_x0000_i1078" DrawAspect="Content" ObjectID="_1594119181" r:id="rId129"/>
         </w:object>
       </w:r>
       <w:r>
@@ -3133,7 +3247,7 @@
           <v:shape id="_x0000_i1079" type="#_x0000_t75" style="width:21pt;height:27pt" o:ole="">
             <v:imagedata r:id="rId130" o:title=""/>
           </v:shape>
-          <o:OLEObject Type="Embed" ProgID="Equation.DSMT4" ShapeID="_x0000_i1079" DrawAspect="Content" ObjectID="_1593267880" r:id="rId131"/>
+          <o:OLEObject Type="Embed" ProgID="Equation.DSMT4" ShapeID="_x0000_i1079" DrawAspect="Content" ObjectID="_1594119182" r:id="rId131"/>
         </w:object>
       </w:r>
       <w:r>
@@ -3204,7 +3318,7 @@
         </w:rPr>
         <w:t xml:space="preserve">Next two pictures show results </w:t>
       </w:r>
-      <w:bookmarkStart w:id="10" w:name="_Hlk508270841"/>
+      <w:bookmarkStart w:id="11" w:name="_Hlk508270841"/>
       <w:r>
         <w:rPr>
           <w:sz w:val="28"/>
@@ -3223,10 +3337,10 @@
           <v:shape id="_x0000_i1080" type="#_x0000_t75" style="width:30pt;height:25.5pt" o:ole="">
             <v:imagedata r:id="rId132" o:title=""/>
           </v:shape>
-          <o:OLEObject Type="Embed" ProgID="Equation.DSMT4" ShapeID="_x0000_i1080" DrawAspect="Content" ObjectID="_1593267881" r:id="rId133"/>
-        </w:object>
-      </w:r>
-      <w:bookmarkEnd w:id="10"/>
+          <o:OLEObject Type="Embed" ProgID="Equation.DSMT4" ShapeID="_x0000_i1080" DrawAspect="Content" ObjectID="_1594119183" r:id="rId133"/>
+        </w:object>
+      </w:r>
+      <w:bookmarkEnd w:id="11"/>
       <w:r>
         <w:rPr>
           <w:sz w:val="28"/>
@@ -3398,7 +3512,7 @@
           <v:shape id="_x0000_i1081" type="#_x0000_t75" style="width:30pt;height:25.5pt" o:ole="">
             <v:imagedata r:id="rId136" o:title=""/>
           </v:shape>
-          <o:OLEObject Type="Embed" ProgID="Equation.DSMT4" ShapeID="_x0000_i1081" DrawAspect="Content" ObjectID="_1593267882" r:id="rId137"/>
+          <o:OLEObject Type="Embed" ProgID="Equation.DSMT4" ShapeID="_x0000_i1081" DrawAspect="Content" ObjectID="_1594119184" r:id="rId137"/>
         </w:object>
       </w:r>
       <w:r>
@@ -4661,7 +4775,7 @@
 </file>
 
 <file path=customXml/itemProps1.xml><?xml version="1.0" encoding="utf-8"?>
-<ds:datastoreItem xmlns:ds="http://schemas.openxmlformats.org/officeDocument/2006/customXml" ds:itemID="{B051727F-E43C-4121-AA0D-0D3EE652976B}">
+<ds:datastoreItem xmlns:ds="http://schemas.openxmlformats.org/officeDocument/2006/customXml" ds:itemID="{C5688229-F828-4AC7-8E4B-4842D43676DF}">
   <ds:schemaRefs>
     <ds:schemaRef ds:uri="http://schemas.openxmlformats.org/officeDocument/2006/bibliography"/>
   </ds:schemaRefs>

</xml_diff>